<commit_message>
Updated dokumentation + Clear Location after succussful search + Änderung von Formatierung des Datum
</commit_message>
<xml_diff>
--- a/dokumentation/Projektarbeit.docx
+++ b/dokumentation/Projektarbeit.docx
@@ -9,74 +9,1875 @@
       <w:r>
         <w:t>Projektarbeit</w:t>
       </w:r>
-    </w:p>
+      <w:r>
+        <w:t xml:space="preserve"> TransportApp</w:t>
+      </w:r>
+    </w:p>
+    <w:sdt>
+      <w:sdtPr>
+        <w:rPr>
+          <w:rFonts w:asciiTheme="minorHAnsi" w:eastAsiaTheme="minorHAnsi" w:hAnsiTheme="minorHAnsi" w:cstheme="minorBidi"/>
+          <w:color w:val="auto"/>
+          <w:sz w:val="22"/>
+          <w:szCs w:val="22"/>
+          <w:lang w:val="de-DE" w:eastAsia="en-US"/>
+        </w:rPr>
+        <w:id w:val="325946044"/>
+        <w:docPartObj>
+          <w:docPartGallery w:val="Table of Contents"/>
+          <w:docPartUnique/>
+        </w:docPartObj>
+      </w:sdtPr>
+      <w:sdtEndPr>
+        <w:rPr>
+          <w:b/>
+          <w:bCs/>
+        </w:rPr>
+      </w:sdtEndPr>
+      <w:sdtContent>
+        <w:p>
+          <w:pPr>
+            <w:pStyle w:val="Inhaltsverzeichnisberschrift"/>
+          </w:pPr>
+          <w:r>
+            <w:rPr>
+              <w:lang w:val="de-DE"/>
+            </w:rPr>
+            <w:t>Inhalt</w:t>
+          </w:r>
+        </w:p>
+        <w:p>
+          <w:pPr>
+            <w:pStyle w:val="Verzeichnis1"/>
+            <w:tabs>
+              <w:tab w:val="right" w:leader="dot" w:pos="9062"/>
+            </w:tabs>
+            <w:rPr>
+              <w:rFonts w:eastAsiaTheme="minorEastAsia"/>
+              <w:noProof/>
+              <w:lang w:eastAsia="de-CH"/>
+            </w:rPr>
+          </w:pPr>
+          <w:r>
+            <w:fldChar w:fldCharType="begin"/>
+          </w:r>
+          <w:r>
+            <w:instrText xml:space="preserve"> TOC \o "1-3" \h \z \u </w:instrText>
+          </w:r>
+          <w:r>
+            <w:fldChar w:fldCharType="separate"/>
+          </w:r>
+          <w:hyperlink w:anchor="_Toc25833673" w:history="1">
+            <w:r>
+              <w:rPr>
+                <w:rStyle w:val="Hyperlink"/>
+                <w:noProof/>
+              </w:rPr>
+              <w:t>Einleitung</w:t>
+            </w:r>
+            <w:r>
+              <w:rPr>
+                <w:noProof/>
+                <w:webHidden/>
+              </w:rPr>
+              <w:tab/>
+            </w:r>
+            <w:r>
+              <w:rPr>
+                <w:noProof/>
+                <w:webHidden/>
+              </w:rPr>
+              <w:fldChar w:fldCharType="begin"/>
+            </w:r>
+            <w:r>
+              <w:rPr>
+                <w:noProof/>
+                <w:webHidden/>
+              </w:rPr>
+              <w:instrText xml:space="preserve"> PAGEREF _Toc25833673 \h </w:instrText>
+            </w:r>
+            <w:r>
+              <w:rPr>
+                <w:noProof/>
+                <w:webHidden/>
+              </w:rPr>
+            </w:r>
+            <w:r>
+              <w:rPr>
+                <w:noProof/>
+                <w:webHidden/>
+              </w:rPr>
+              <w:fldChar w:fldCharType="separate"/>
+            </w:r>
+            <w:r>
+              <w:rPr>
+                <w:noProof/>
+                <w:webHidden/>
+              </w:rPr>
+              <w:t>2</w:t>
+            </w:r>
+            <w:r>
+              <w:rPr>
+                <w:noProof/>
+                <w:webHidden/>
+              </w:rPr>
+              <w:fldChar w:fldCharType="end"/>
+            </w:r>
+          </w:hyperlink>
+        </w:p>
+        <w:p>
+          <w:pPr>
+            <w:pStyle w:val="Verzeichnis1"/>
+            <w:tabs>
+              <w:tab w:val="right" w:leader="dot" w:pos="9062"/>
+            </w:tabs>
+            <w:rPr>
+              <w:rFonts w:eastAsiaTheme="minorEastAsia"/>
+              <w:noProof/>
+              <w:lang w:eastAsia="de-CH"/>
+            </w:rPr>
+          </w:pPr>
+          <w:hyperlink w:anchor="_Toc25833674" w:history="1">
+            <w:r>
+              <w:rPr>
+                <w:rStyle w:val="Hyperlink"/>
+                <w:noProof/>
+              </w:rPr>
+              <w:t>Anforderungen</w:t>
+            </w:r>
+            <w:r>
+              <w:rPr>
+                <w:noProof/>
+                <w:webHidden/>
+              </w:rPr>
+              <w:tab/>
+            </w:r>
+            <w:r>
+              <w:rPr>
+                <w:noProof/>
+                <w:webHidden/>
+              </w:rPr>
+              <w:fldChar w:fldCharType="begin"/>
+            </w:r>
+            <w:r>
+              <w:rPr>
+                <w:noProof/>
+                <w:webHidden/>
+              </w:rPr>
+              <w:instrText xml:space="preserve"> PAGEREF _Toc25833674 \h </w:instrText>
+            </w:r>
+            <w:r>
+              <w:rPr>
+                <w:noProof/>
+                <w:webHidden/>
+              </w:rPr>
+            </w:r>
+            <w:r>
+              <w:rPr>
+                <w:noProof/>
+                <w:webHidden/>
+              </w:rPr>
+              <w:fldChar w:fldCharType="separate"/>
+            </w:r>
+            <w:r>
+              <w:rPr>
+                <w:noProof/>
+                <w:webHidden/>
+              </w:rPr>
+              <w:t>3</w:t>
+            </w:r>
+            <w:r>
+              <w:rPr>
+                <w:noProof/>
+                <w:webHidden/>
+              </w:rPr>
+              <w:fldChar w:fldCharType="end"/>
+            </w:r>
+          </w:hyperlink>
+        </w:p>
+        <w:p>
+          <w:pPr>
+            <w:pStyle w:val="Verzeichnis1"/>
+            <w:tabs>
+              <w:tab w:val="right" w:leader="dot" w:pos="9062"/>
+            </w:tabs>
+            <w:rPr>
+              <w:rFonts w:eastAsiaTheme="minorEastAsia"/>
+              <w:noProof/>
+              <w:lang w:eastAsia="de-CH"/>
+            </w:rPr>
+          </w:pPr>
+          <w:hyperlink w:anchor="_Toc25833675" w:history="1">
+            <w:r>
+              <w:rPr>
+                <w:rStyle w:val="Hyperlink"/>
+                <w:noProof/>
+              </w:rPr>
+              <w:t>Mockup</w:t>
+            </w:r>
+            <w:r>
+              <w:rPr>
+                <w:noProof/>
+                <w:webHidden/>
+              </w:rPr>
+              <w:tab/>
+            </w:r>
+            <w:r>
+              <w:rPr>
+                <w:noProof/>
+                <w:webHidden/>
+              </w:rPr>
+              <w:fldChar w:fldCharType="begin"/>
+            </w:r>
+            <w:r>
+              <w:rPr>
+                <w:noProof/>
+                <w:webHidden/>
+              </w:rPr>
+              <w:instrText xml:space="preserve"> PAGEREF _Toc25833675 \h </w:instrText>
+            </w:r>
+            <w:r>
+              <w:rPr>
+                <w:noProof/>
+                <w:webHidden/>
+              </w:rPr>
+            </w:r>
+            <w:r>
+              <w:rPr>
+                <w:noProof/>
+                <w:webHidden/>
+              </w:rPr>
+              <w:fldChar w:fldCharType="separate"/>
+            </w:r>
+            <w:r>
+              <w:rPr>
+                <w:noProof/>
+                <w:webHidden/>
+              </w:rPr>
+              <w:t>4</w:t>
+            </w:r>
+            <w:r>
+              <w:rPr>
+                <w:noProof/>
+                <w:webHidden/>
+              </w:rPr>
+              <w:fldChar w:fldCharType="end"/>
+            </w:r>
+          </w:hyperlink>
+        </w:p>
+        <w:p>
+          <w:pPr>
+            <w:pStyle w:val="Verzeichnis1"/>
+            <w:tabs>
+              <w:tab w:val="right" w:leader="dot" w:pos="9062"/>
+            </w:tabs>
+            <w:rPr>
+              <w:rFonts w:eastAsiaTheme="minorEastAsia"/>
+              <w:noProof/>
+              <w:lang w:eastAsia="de-CH"/>
+            </w:rPr>
+          </w:pPr>
+          <w:hyperlink w:anchor="_Toc25833676" w:history="1">
+            <w:r>
+              <w:rPr>
+                <w:rStyle w:val="Hyperlink"/>
+                <w:noProof/>
+              </w:rPr>
+              <w:t>Use Cases</w:t>
+            </w:r>
+            <w:r>
+              <w:rPr>
+                <w:noProof/>
+                <w:webHidden/>
+              </w:rPr>
+              <w:tab/>
+            </w:r>
+            <w:r>
+              <w:rPr>
+                <w:noProof/>
+                <w:webHidden/>
+              </w:rPr>
+              <w:fldChar w:fldCharType="begin"/>
+            </w:r>
+            <w:r>
+              <w:rPr>
+                <w:noProof/>
+                <w:webHidden/>
+              </w:rPr>
+              <w:instrText xml:space="preserve"> PAGEREF _Toc25833676 \h </w:instrText>
+            </w:r>
+            <w:r>
+              <w:rPr>
+                <w:noProof/>
+                <w:webHidden/>
+              </w:rPr>
+            </w:r>
+            <w:r>
+              <w:rPr>
+                <w:noProof/>
+                <w:webHidden/>
+              </w:rPr>
+              <w:fldChar w:fldCharType="separate"/>
+            </w:r>
+            <w:r>
+              <w:rPr>
+                <w:noProof/>
+                <w:webHidden/>
+              </w:rPr>
+              <w:t>6</w:t>
+            </w:r>
+            <w:r>
+              <w:rPr>
+                <w:noProof/>
+                <w:webHidden/>
+              </w:rPr>
+              <w:fldChar w:fldCharType="end"/>
+            </w:r>
+          </w:hyperlink>
+        </w:p>
+        <w:p>
+          <w:pPr>
+            <w:pStyle w:val="Verzeichnis1"/>
+            <w:tabs>
+              <w:tab w:val="right" w:leader="dot" w:pos="9062"/>
+            </w:tabs>
+            <w:rPr>
+              <w:rFonts w:eastAsiaTheme="minorEastAsia"/>
+              <w:noProof/>
+              <w:lang w:eastAsia="de-CH"/>
+            </w:rPr>
+          </w:pPr>
+          <w:hyperlink w:anchor="_Toc25833677" w:history="1">
+            <w:r>
+              <w:rPr>
+                <w:rStyle w:val="Hyperlink"/>
+                <w:noProof/>
+              </w:rPr>
+              <w:t>Testing</w:t>
+            </w:r>
+            <w:r>
+              <w:rPr>
+                <w:noProof/>
+                <w:webHidden/>
+              </w:rPr>
+              <w:tab/>
+            </w:r>
+            <w:r>
+              <w:rPr>
+                <w:noProof/>
+                <w:webHidden/>
+              </w:rPr>
+              <w:fldChar w:fldCharType="begin"/>
+            </w:r>
+            <w:r>
+              <w:rPr>
+                <w:noProof/>
+                <w:webHidden/>
+              </w:rPr>
+              <w:instrText xml:space="preserve"> PAGEREF _Toc25833677 \h </w:instrText>
+            </w:r>
+            <w:r>
+              <w:rPr>
+                <w:noProof/>
+                <w:webHidden/>
+              </w:rPr>
+            </w:r>
+            <w:r>
+              <w:rPr>
+                <w:noProof/>
+                <w:webHidden/>
+              </w:rPr>
+              <w:fldChar w:fldCharType="separate"/>
+            </w:r>
+            <w:r>
+              <w:rPr>
+                <w:noProof/>
+                <w:webHidden/>
+              </w:rPr>
+              <w:t>8</w:t>
+            </w:r>
+            <w:r>
+              <w:rPr>
+                <w:noProof/>
+                <w:webHidden/>
+              </w:rPr>
+              <w:fldChar w:fldCharType="end"/>
+            </w:r>
+          </w:hyperlink>
+        </w:p>
+        <w:p>
+          <w:pPr>
+            <w:pStyle w:val="Verzeichnis1"/>
+            <w:tabs>
+              <w:tab w:val="right" w:leader="dot" w:pos="9062"/>
+            </w:tabs>
+            <w:rPr>
+              <w:rFonts w:eastAsiaTheme="minorEastAsia"/>
+              <w:noProof/>
+              <w:lang w:eastAsia="de-CH"/>
+            </w:rPr>
+          </w:pPr>
+          <w:hyperlink w:anchor="_Toc25833678" w:history="1">
+            <w:r>
+              <w:rPr>
+                <w:rStyle w:val="Hyperlink"/>
+                <w:noProof/>
+              </w:rPr>
+              <w:t>Installation</w:t>
+            </w:r>
+            <w:r>
+              <w:rPr>
+                <w:noProof/>
+                <w:webHidden/>
+              </w:rPr>
+              <w:tab/>
+            </w:r>
+            <w:r>
+              <w:rPr>
+                <w:noProof/>
+                <w:webHidden/>
+              </w:rPr>
+              <w:fldChar w:fldCharType="begin"/>
+            </w:r>
+            <w:r>
+              <w:rPr>
+                <w:noProof/>
+                <w:webHidden/>
+              </w:rPr>
+              <w:instrText xml:space="preserve"> PAGEREF _Toc25833678 \h </w:instrText>
+            </w:r>
+            <w:r>
+              <w:rPr>
+                <w:noProof/>
+                <w:webHidden/>
+              </w:rPr>
+            </w:r>
+            <w:r>
+              <w:rPr>
+                <w:noProof/>
+                <w:webHidden/>
+              </w:rPr>
+              <w:fldChar w:fldCharType="separate"/>
+            </w:r>
+            <w:r>
+              <w:rPr>
+                <w:noProof/>
+                <w:webHidden/>
+              </w:rPr>
+              <w:t>8</w:t>
+            </w:r>
+            <w:r>
+              <w:rPr>
+                <w:noProof/>
+                <w:webHidden/>
+              </w:rPr>
+              <w:fldChar w:fldCharType="end"/>
+            </w:r>
+          </w:hyperlink>
+        </w:p>
+        <w:p>
+          <w:pPr>
+            <w:pStyle w:val="Verzeichnis1"/>
+            <w:tabs>
+              <w:tab w:val="right" w:leader="dot" w:pos="9062"/>
+            </w:tabs>
+            <w:rPr>
+              <w:rFonts w:eastAsiaTheme="minorEastAsia"/>
+              <w:noProof/>
+              <w:lang w:eastAsia="de-CH"/>
+            </w:rPr>
+          </w:pPr>
+          <w:hyperlink w:anchor="_Toc25833679" w:history="1">
+            <w:r>
+              <w:rPr>
+                <w:rStyle w:val="Hyperlink"/>
+                <w:noProof/>
+              </w:rPr>
+              <w:t>Programmierrichtlinien</w:t>
+            </w:r>
+            <w:r>
+              <w:rPr>
+                <w:noProof/>
+                <w:webHidden/>
+              </w:rPr>
+              <w:tab/>
+            </w:r>
+            <w:r>
+              <w:rPr>
+                <w:noProof/>
+                <w:webHidden/>
+              </w:rPr>
+              <w:fldChar w:fldCharType="begin"/>
+            </w:r>
+            <w:r>
+              <w:rPr>
+                <w:noProof/>
+                <w:webHidden/>
+              </w:rPr>
+              <w:instrText xml:space="preserve"> PAGEREF _Toc25833679 \h </w:instrText>
+            </w:r>
+            <w:r>
+              <w:rPr>
+                <w:noProof/>
+                <w:webHidden/>
+              </w:rPr>
+            </w:r>
+            <w:r>
+              <w:rPr>
+                <w:noProof/>
+                <w:webHidden/>
+              </w:rPr>
+              <w:fldChar w:fldCharType="separate"/>
+            </w:r>
+            <w:r>
+              <w:rPr>
+                <w:noProof/>
+                <w:webHidden/>
+              </w:rPr>
+              <w:t>8</w:t>
+            </w:r>
+            <w:r>
+              <w:rPr>
+                <w:noProof/>
+                <w:webHidden/>
+              </w:rPr>
+              <w:fldChar w:fldCharType="end"/>
+            </w:r>
+          </w:hyperlink>
+        </w:p>
+        <w:p>
+          <w:pPr>
+            <w:pStyle w:val="Verzeichnis2"/>
+            <w:tabs>
+              <w:tab w:val="right" w:leader="dot" w:pos="9062"/>
+            </w:tabs>
+            <w:rPr>
+              <w:rFonts w:eastAsiaTheme="minorEastAsia"/>
+              <w:noProof/>
+              <w:lang w:eastAsia="de-CH"/>
+            </w:rPr>
+          </w:pPr>
+          <w:hyperlink w:anchor="_Toc25833680" w:history="1">
+            <w:r>
+              <w:rPr>
+                <w:rStyle w:val="Hyperlink"/>
+                <w:noProof/>
+              </w:rPr>
+              <w:t>Naming Conventions</w:t>
+            </w:r>
+            <w:r>
+              <w:rPr>
+                <w:noProof/>
+                <w:webHidden/>
+              </w:rPr>
+              <w:tab/>
+            </w:r>
+            <w:r>
+              <w:rPr>
+                <w:noProof/>
+                <w:webHidden/>
+              </w:rPr>
+              <w:fldChar w:fldCharType="begin"/>
+            </w:r>
+            <w:r>
+              <w:rPr>
+                <w:noProof/>
+                <w:webHidden/>
+              </w:rPr>
+              <w:instrText xml:space="preserve"> PAGEREF _Toc25833680 \h </w:instrText>
+            </w:r>
+            <w:r>
+              <w:rPr>
+                <w:noProof/>
+                <w:webHidden/>
+              </w:rPr>
+            </w:r>
+            <w:r>
+              <w:rPr>
+                <w:noProof/>
+                <w:webHidden/>
+              </w:rPr>
+              <w:fldChar w:fldCharType="separate"/>
+            </w:r>
+            <w:r>
+              <w:rPr>
+                <w:noProof/>
+                <w:webHidden/>
+              </w:rPr>
+              <w:t>8</w:t>
+            </w:r>
+            <w:r>
+              <w:rPr>
+                <w:noProof/>
+                <w:webHidden/>
+              </w:rPr>
+              <w:fldChar w:fldCharType="end"/>
+            </w:r>
+          </w:hyperlink>
+        </w:p>
+        <w:p>
+          <w:pPr>
+            <w:pStyle w:val="Verzeichnis2"/>
+            <w:tabs>
+              <w:tab w:val="right" w:leader="dot" w:pos="9062"/>
+            </w:tabs>
+            <w:rPr>
+              <w:rFonts w:eastAsiaTheme="minorEastAsia"/>
+              <w:noProof/>
+              <w:lang w:eastAsia="de-CH"/>
+            </w:rPr>
+          </w:pPr>
+          <w:hyperlink w:anchor="_Toc25833681" w:history="1">
+            <w:r>
+              <w:rPr>
+                <w:rStyle w:val="Hyperlink"/>
+                <w:noProof/>
+              </w:rPr>
+              <w:t>Declaration</w:t>
+            </w:r>
+            <w:r>
+              <w:rPr>
+                <w:noProof/>
+                <w:webHidden/>
+              </w:rPr>
+              <w:tab/>
+            </w:r>
+            <w:r>
+              <w:rPr>
+                <w:noProof/>
+                <w:webHidden/>
+              </w:rPr>
+              <w:fldChar w:fldCharType="begin"/>
+            </w:r>
+            <w:r>
+              <w:rPr>
+                <w:noProof/>
+                <w:webHidden/>
+              </w:rPr>
+              <w:instrText xml:space="preserve"> PAGEREF _Toc25833681 \h </w:instrText>
+            </w:r>
+            <w:r>
+              <w:rPr>
+                <w:noProof/>
+                <w:webHidden/>
+              </w:rPr>
+            </w:r>
+            <w:r>
+              <w:rPr>
+                <w:noProof/>
+                <w:webHidden/>
+              </w:rPr>
+              <w:fldChar w:fldCharType="separate"/>
+            </w:r>
+            <w:r>
+              <w:rPr>
+                <w:noProof/>
+                <w:webHidden/>
+              </w:rPr>
+              <w:t>8</w:t>
+            </w:r>
+            <w:r>
+              <w:rPr>
+                <w:noProof/>
+                <w:webHidden/>
+              </w:rPr>
+              <w:fldChar w:fldCharType="end"/>
+            </w:r>
+          </w:hyperlink>
+        </w:p>
+        <w:p>
+          <w:pPr>
+            <w:pStyle w:val="Verzeichnis2"/>
+            <w:tabs>
+              <w:tab w:val="right" w:leader="dot" w:pos="9062"/>
+            </w:tabs>
+            <w:rPr>
+              <w:rFonts w:eastAsiaTheme="minorEastAsia"/>
+              <w:noProof/>
+              <w:lang w:eastAsia="de-CH"/>
+            </w:rPr>
+          </w:pPr>
+          <w:hyperlink w:anchor="_Toc25833682" w:history="1">
+            <w:r>
+              <w:rPr>
+                <w:rStyle w:val="Hyperlink"/>
+                <w:noProof/>
+              </w:rPr>
+              <w:t>Comments</w:t>
+            </w:r>
+            <w:r>
+              <w:rPr>
+                <w:noProof/>
+                <w:webHidden/>
+              </w:rPr>
+              <w:tab/>
+            </w:r>
+            <w:r>
+              <w:rPr>
+                <w:noProof/>
+                <w:webHidden/>
+              </w:rPr>
+              <w:fldChar w:fldCharType="begin"/>
+            </w:r>
+            <w:r>
+              <w:rPr>
+                <w:noProof/>
+                <w:webHidden/>
+              </w:rPr>
+              <w:instrText xml:space="preserve"> PAGEREF _Toc25833682 \h </w:instrText>
+            </w:r>
+            <w:r>
+              <w:rPr>
+                <w:noProof/>
+                <w:webHidden/>
+              </w:rPr>
+            </w:r>
+            <w:r>
+              <w:rPr>
+                <w:noProof/>
+                <w:webHidden/>
+              </w:rPr>
+              <w:fldChar w:fldCharType="separate"/>
+            </w:r>
+            <w:r>
+              <w:rPr>
+                <w:noProof/>
+                <w:webHidden/>
+              </w:rPr>
+              <w:t>8</w:t>
+            </w:r>
+            <w:r>
+              <w:rPr>
+                <w:noProof/>
+                <w:webHidden/>
+              </w:rPr>
+              <w:fldChar w:fldCharType="end"/>
+            </w:r>
+          </w:hyperlink>
+        </w:p>
+        <w:p>
+          <w:pPr>
+            <w:pStyle w:val="Verzeichnis2"/>
+            <w:tabs>
+              <w:tab w:val="right" w:leader="dot" w:pos="9062"/>
+            </w:tabs>
+            <w:rPr>
+              <w:rFonts w:eastAsiaTheme="minorEastAsia"/>
+              <w:noProof/>
+              <w:lang w:eastAsia="de-CH"/>
+            </w:rPr>
+          </w:pPr>
+          <w:hyperlink w:anchor="_Toc25833683" w:history="1">
+            <w:r>
+              <w:rPr>
+                <w:rStyle w:val="Hyperlink"/>
+                <w:noProof/>
+              </w:rPr>
+              <w:t>Statements</w:t>
+            </w:r>
+            <w:r>
+              <w:rPr>
+                <w:noProof/>
+                <w:webHidden/>
+              </w:rPr>
+              <w:tab/>
+            </w:r>
+            <w:r>
+              <w:rPr>
+                <w:noProof/>
+                <w:webHidden/>
+              </w:rPr>
+              <w:fldChar w:fldCharType="begin"/>
+            </w:r>
+            <w:r>
+              <w:rPr>
+                <w:noProof/>
+                <w:webHidden/>
+              </w:rPr>
+              <w:instrText xml:space="preserve"> PAGEREF _Toc25833683 \h </w:instrText>
+            </w:r>
+            <w:r>
+              <w:rPr>
+                <w:noProof/>
+                <w:webHidden/>
+              </w:rPr>
+            </w:r>
+            <w:r>
+              <w:rPr>
+                <w:noProof/>
+                <w:webHidden/>
+              </w:rPr>
+              <w:fldChar w:fldCharType="separate"/>
+            </w:r>
+            <w:r>
+              <w:rPr>
+                <w:noProof/>
+                <w:webHidden/>
+              </w:rPr>
+              <w:t>8</w:t>
+            </w:r>
+            <w:r>
+              <w:rPr>
+                <w:noProof/>
+                <w:webHidden/>
+              </w:rPr>
+              <w:fldChar w:fldCharType="end"/>
+            </w:r>
+          </w:hyperlink>
+        </w:p>
+        <w:p>
+          <w:r>
+            <w:rPr>
+              <w:b/>
+              <w:bCs/>
+              <w:lang w:val="de-DE"/>
+            </w:rPr>
+            <w:fldChar w:fldCharType="end"/>
+          </w:r>
+        </w:p>
+      </w:sdtContent>
+    </w:sdt>
     <w:p/>
     <w:p>
       <w:r>
-        <w:t>Autor, Datum.</w:t>
-      </w:r>
-    </w:p>
-    <w:p>
-      <w:r>
-        <w:t xml:space="preserve"> - Eine Einleitung (Management Summary). </w:t>
-      </w:r>
-    </w:p>
-    <w:p>
-      <w:r>
-        <w:t xml:space="preserve">- Zweck des Dokuments. </w:t>
-      </w:r>
-    </w:p>
-    <w:p>
-      <w:r>
-        <w:t>- Was (d.h. welche Funktionen) wurde umgesetzt?</w:t>
-      </w:r>
-    </w:p>
-    <w:p>
-      <w:r>
-        <w:t xml:space="preserve"> - Falls bestimmte Funktionen nur teilweise umgesetzt wurden: Welche? Welcher Teil der Funktionalität fehlt noch? Bekannte Fehler/Bugs? </w:t>
-      </w:r>
-    </w:p>
-    <w:p>
-      <w:r>
-        <w:t>- Mockups für alle Formulare/Dialoge (GUI) , die benötigt werden um die Anforderungen A001, A002 und A003 abzudecken.</w:t>
-      </w:r>
-    </w:p>
-    <w:p>
-      <w:r>
-        <w:t xml:space="preserve"> - Use Cases, Use Case Beschreibungen und Aktivitätendiagramme mindestens für die mit Priorität 1 klassifizierten Anforderungen.</w:t>
-      </w:r>
-    </w:p>
-    <w:p>
-      <w:r>
-        <w:t xml:space="preserve"> - Testfälle (Systemtests), verständlich und eindeutig nachvollziehbar geschrieben, so dass ein Tester diese ohne weiteren Erklärungen durchführen kann. </w:t>
-      </w:r>
-    </w:p>
-    <w:p>
-      <w:r>
-        <w:t>- Testprotokoll mit Durchführungsdatum der Tests, Name des Testers und Protokollierung der tatsächlichen Testresultate.</w:t>
-      </w:r>
-    </w:p>
-    <w:p>
-      <w:r>
-        <w:t xml:space="preserve"> - Installationsanleitung: Wie wird die Software installiert? Wie wird die Software deinstalliert?</w:t>
-      </w:r>
-    </w:p>
-    <w:p>
-      <w:r>
-        <w:t xml:space="preserve"> - Andere spannende Informationen für die Bewertung. </w:t>
-      </w:r>
-      <w:r>
         <w:br w:type="page"/>
       </w:r>
     </w:p>
+    <w:p/>
     <w:p>
       <w:pPr>
         <w:pStyle w:val="berschrift1"/>
       </w:pPr>
-      <w:r>
+      <w:bookmarkStart w:id="0" w:name="_Toc25833673"/>
+      <w:r>
+        <w:t>Einleitun</w:t>
+      </w:r>
+      <w:bookmarkEnd w:id="0"/>
+      <w:r>
+        <w:t>g</w:t>
+      </w:r>
+    </w:p>
+    <w:p>
+      <w:r>
+        <w:t>Der zweck dieses Dokument ist die Aufgabenstellung, gewisse Schritte und die Installation des Projektes also die TransportApp festzuhalten. Genauer noch, was musste ich machen, wie ich angefangen haben</w:t>
+      </w:r>
+      <w:r>
+        <w:t>(nicht zu genau festgehalten)</w:t>
+      </w:r>
+      <w:r>
+        <w:t>, meine Planung, Probleme, die noch vorhanden sind und zu guter Letzt das Endprodukt nach einer Woche.</w:t>
+      </w:r>
+    </w:p>
+    <w:p>
+      <w:pPr>
+        <w:pStyle w:val="berschrift2"/>
+      </w:pPr>
+      <w:r>
+        <w:t>Aufgabenstellung</w:t>
+      </w:r>
+    </w:p>
+    <w:p>
+      <w:r>
+        <w:t xml:space="preserve">Die Aufgabe für dieses Projekt war eine Applikation zu machen, welche alle Anforderungen erfüllt die unter dem Punkt "Anforderungen" zu finden sind. Dafür haben wir eine </w:t>
+      </w:r>
+      <w:r>
+        <w:t>Solution bekommen,</w:t>
+      </w:r>
+      <w:r>
+        <w:t xml:space="preserve"> welche schon alle nötigen Funktionen von der TransportApi implementiert hat.</w:t>
+      </w:r>
+      <w:r>
+        <w:br w:type="page"/>
+      </w:r>
+    </w:p>
+    <w:p>
+      <w:pPr>
+        <w:pStyle w:val="berschrift1"/>
+      </w:pPr>
+      <w:bookmarkStart w:id="1" w:name="_Toc25833674"/>
+      <w:r>
+        <w:lastRenderedPageBreak/>
+        <w:t>Anforderungen</w:t>
+      </w:r>
+      <w:bookmarkEnd w:id="1"/>
+    </w:p>
+    <w:p>
+      <w:pPr>
+        <w:rPr>
+          <w:lang w:val="en-US"/>
+        </w:rPr>
+      </w:pPr>
+      <w:r>
+        <w:rPr>
+          <w:lang w:val="en-US"/>
+        </w:rPr>
+        <w:t>Priorities</w:t>
+      </w:r>
+      <w:r>
+        <w:rPr>
+          <w:lang w:val="en-US"/>
+        </w:rPr>
+        <w:t>: 1 = must / 2 = should / 3 = nice to have</w:t>
+      </w:r>
+    </w:p>
+    <w:tbl>
+      <w:tblPr>
+        <w:tblStyle w:val="Tabellenraster"/>
+        <w:tblW w:w="9776" w:type="dxa"/>
+        <w:tblLook w:val="04A0" w:firstRow="1" w:lastRow="0" w:firstColumn="1" w:lastColumn="0" w:noHBand="0" w:noVBand="1"/>
+      </w:tblPr>
+      <w:tblGrid>
+        <w:gridCol w:w="773"/>
+        <w:gridCol w:w="6920"/>
+        <w:gridCol w:w="953"/>
+        <w:gridCol w:w="1130"/>
+      </w:tblGrid>
+      <w:tr>
+        <w:tc>
+          <w:tcPr>
+            <w:tcW w:w="778" w:type="dxa"/>
+          </w:tcPr>
+          <w:p>
+            <w:r>
+              <w:t>ID</w:t>
+            </w:r>
+          </w:p>
+        </w:tc>
+        <w:tc>
+          <w:tcPr>
+            <w:tcW w:w="7155" w:type="dxa"/>
+          </w:tcPr>
+          <w:p>
+            <w:r>
+              <w:t>Beschreibung</w:t>
+            </w:r>
+          </w:p>
+        </w:tc>
+        <w:tc>
+          <w:tcPr>
+            <w:tcW w:w="709" w:type="dxa"/>
+          </w:tcPr>
+          <w:p>
+            <w:r>
+              <w:t>Priorität</w:t>
+            </w:r>
+          </w:p>
+        </w:tc>
+        <w:tc>
+          <w:tcPr>
+            <w:tcW w:w="1134" w:type="dxa"/>
+          </w:tcPr>
+          <w:p>
+            <w:r>
+              <w:t>Gemacht</w:t>
+            </w:r>
+          </w:p>
+        </w:tc>
+      </w:tr>
+      <w:tr>
+        <w:tc>
+          <w:tcPr>
+            <w:tcW w:w="778" w:type="dxa"/>
+          </w:tcPr>
+          <w:p>
+            <w:r>
+              <w:t>A001</w:t>
+            </w:r>
+          </w:p>
+        </w:tc>
+        <w:tc>
+          <w:tcPr>
+            <w:tcW w:w="7155" w:type="dxa"/>
+          </w:tcPr>
+          <w:p>
+            <w:r>
+              <w:t>Als ÖV-Benutzer möchte ich Start- und Endstation mittels Textsuche suchen können, damit ich nicht alle Stationsnamen auswendig lernen muss.</w:t>
+            </w:r>
+          </w:p>
+        </w:tc>
+        <w:tc>
+          <w:tcPr>
+            <w:tcW w:w="709" w:type="dxa"/>
+          </w:tcPr>
+          <w:p>
+            <w:r>
+              <w:t>1</w:t>
+            </w:r>
+          </w:p>
+        </w:tc>
+        <w:tc>
+          <w:tcPr>
+            <w:tcW w:w="1134" w:type="dxa"/>
+          </w:tcPr>
+          <w:p>
+            <w:r>
+              <w:t>Ja</w:t>
+            </w:r>
+          </w:p>
+        </w:tc>
+      </w:tr>
+      <w:tr>
+        <w:tc>
+          <w:tcPr>
+            <w:tcW w:w="778" w:type="dxa"/>
+          </w:tcPr>
+          <w:p>
+            <w:r>
+              <w:t>A002</w:t>
+            </w:r>
+          </w:p>
+        </w:tc>
+        <w:tc>
+          <w:tcPr>
+            <w:tcW w:w="7155" w:type="dxa"/>
+          </w:tcPr>
+          <w:p>
+            <w:r>
+              <w:t>Als ÖV-Benutzer möchte ich die aktuellen, d.h. mindestens die nächsten vier bis fünf Verbindungen zwischen den beiden gefundenen und ausgewählten Stationen sehen, damit ich weiss wann ich zur Station muss, um den für mich idealen Anschluss zu erwischen.</w:t>
+            </w:r>
+          </w:p>
+        </w:tc>
+        <w:tc>
+          <w:tcPr>
+            <w:tcW w:w="709" w:type="dxa"/>
+          </w:tcPr>
+          <w:p>
+            <w:r>
+              <w:t>1</w:t>
+            </w:r>
+          </w:p>
+        </w:tc>
+        <w:tc>
+          <w:tcPr>
+            <w:tcW w:w="1134" w:type="dxa"/>
+          </w:tcPr>
+          <w:p>
+            <w:r>
+              <w:t>Ja</w:t>
+            </w:r>
+          </w:p>
+        </w:tc>
+      </w:tr>
+      <w:tr>
+        <w:tc>
+          <w:tcPr>
+            <w:tcW w:w="778" w:type="dxa"/>
+          </w:tcPr>
+          <w:p>
+            <w:r>
+              <w:t>A003</w:t>
+            </w:r>
+          </w:p>
+        </w:tc>
+        <w:tc>
+          <w:tcPr>
+            <w:tcW w:w="7155" w:type="dxa"/>
+          </w:tcPr>
+          <w:p>
+            <w:r>
+              <w:t>Als ÖV-Benutzer möchte ich sehen, welche Verbindungen ab einer bestimmten Station vorhanden sind, damit ich bei mir zuhause eine Art Abfahrtstafel haben kann.</w:t>
+            </w:r>
+          </w:p>
+        </w:tc>
+        <w:tc>
+          <w:tcPr>
+            <w:tcW w:w="709" w:type="dxa"/>
+          </w:tcPr>
+          <w:p>
+            <w:r>
+              <w:t>1</w:t>
+            </w:r>
+          </w:p>
+        </w:tc>
+        <w:tc>
+          <w:tcPr>
+            <w:tcW w:w="1134" w:type="dxa"/>
+          </w:tcPr>
+          <w:p>
+            <w:r>
+              <w:t>Ja</w:t>
+            </w:r>
+          </w:p>
+        </w:tc>
+      </w:tr>
+      <w:tr>
+        <w:tc>
+          <w:tcPr>
+            <w:tcW w:w="778" w:type="dxa"/>
+          </w:tcPr>
+          <w:p>
+            <w:r>
+              <w:t>A004</w:t>
+            </w:r>
+          </w:p>
+        </w:tc>
+        <w:tc>
+          <w:tcPr>
+            <w:tcW w:w="7155" w:type="dxa"/>
+          </w:tcPr>
+          <w:p>
+            <w:r>
+              <w:t>04 Als ÖV-Benutzer möchte ich, dass schon während meiner Eingabe erste Suchresultate erscheinen, damit ich effizienter nach Stationen suchen kann.</w:t>
+            </w:r>
+          </w:p>
+        </w:tc>
+        <w:tc>
+          <w:tcPr>
+            <w:tcW w:w="709" w:type="dxa"/>
+          </w:tcPr>
+          <w:p>
+            <w:r>
+              <w:t>2</w:t>
+            </w:r>
+          </w:p>
+        </w:tc>
+        <w:tc>
+          <w:tcPr>
+            <w:tcW w:w="1134" w:type="dxa"/>
+          </w:tcPr>
+          <w:p>
+            <w:r>
+              <w:t>Ja</w:t>
+            </w:r>
+          </w:p>
+        </w:tc>
+      </w:tr>
+      <w:tr>
+        <w:tc>
+          <w:tcPr>
+            <w:tcW w:w="778" w:type="dxa"/>
+          </w:tcPr>
+          <w:p>
+            <w:r>
+              <w:t>A005</w:t>
+            </w:r>
+          </w:p>
+        </w:tc>
+        <w:tc>
+          <w:tcPr>
+            <w:tcW w:w="7155" w:type="dxa"/>
+          </w:tcPr>
+          <w:p>
+            <w:r>
+              <w:t>ALs ÖV-Benutzer möchte ich nicht nur aktuelle Verbindungen suchen können, sondern auch solche zu einem beliebigen anderen Zeitpunkt, damit ich zukünftige Reisen planen kann</w:t>
+            </w:r>
+          </w:p>
+        </w:tc>
+        <w:tc>
+          <w:tcPr>
+            <w:tcW w:w="709" w:type="dxa"/>
+          </w:tcPr>
+          <w:p>
+            <w:r>
+              <w:t>2</w:t>
+            </w:r>
+          </w:p>
+        </w:tc>
+        <w:tc>
+          <w:tcPr>
+            <w:tcW w:w="1134" w:type="dxa"/>
+          </w:tcPr>
+          <w:p>
+            <w:r>
+              <w:t>Ja</w:t>
+            </w:r>
+          </w:p>
+        </w:tc>
+      </w:tr>
+      <w:tr>
+        <w:tc>
+          <w:tcPr>
+            <w:tcW w:w="778" w:type="dxa"/>
+          </w:tcPr>
+          <w:p>
+            <w:r>
+              <w:t>A006</w:t>
+            </w:r>
+          </w:p>
+        </w:tc>
+        <w:tc>
+          <w:tcPr>
+            <w:tcW w:w="7155" w:type="dxa"/>
+          </w:tcPr>
+          <w:p>
+            <w:r>
+              <w:t>Als ÖV-Benutzer möchte ich sehen, wo sich eine Station befindet, damit ich mir besser vorstellen kann, wie die Situation vor Ort aussieht.</w:t>
+            </w:r>
+          </w:p>
+        </w:tc>
+        <w:tc>
+          <w:tcPr>
+            <w:tcW w:w="709" w:type="dxa"/>
+          </w:tcPr>
+          <w:p>
+            <w:r>
+              <w:t>3</w:t>
+            </w:r>
+          </w:p>
+        </w:tc>
+        <w:tc>
+          <w:tcPr>
+            <w:tcW w:w="1134" w:type="dxa"/>
+          </w:tcPr>
+          <w:p>
+            <w:r>
+              <w:t>Ja</w:t>
+            </w:r>
+          </w:p>
+        </w:tc>
+      </w:tr>
+      <w:tr>
+        <w:tc>
+          <w:tcPr>
+            <w:tcW w:w="778" w:type="dxa"/>
+          </w:tcPr>
+          <w:p>
+            <w:r>
+              <w:t>A007</w:t>
+            </w:r>
+          </w:p>
+        </w:tc>
+        <w:tc>
+          <w:tcPr>
+            <w:tcW w:w="7155" w:type="dxa"/>
+          </w:tcPr>
+          <w:p>
+            <w:r>
+              <w:t>Als ÖV-Benutzer möchte Stationen finden, die sich ganz in der Nähe meiner aktuellen Position befinden, damit ich schnell einen Anschluss erreichen kann.</w:t>
+            </w:r>
+          </w:p>
+        </w:tc>
+        <w:tc>
+          <w:tcPr>
+            <w:tcW w:w="709" w:type="dxa"/>
+          </w:tcPr>
+          <w:p>
+            <w:r>
+              <w:t>3</w:t>
+            </w:r>
+          </w:p>
+        </w:tc>
+        <w:tc>
+          <w:tcPr>
+            <w:tcW w:w="1134" w:type="dxa"/>
+          </w:tcPr>
+          <w:p>
+            <w:r>
+              <w:t>Nein</w:t>
+            </w:r>
+          </w:p>
+        </w:tc>
+      </w:tr>
+      <w:tr>
+        <w:tc>
+          <w:tcPr>
+            <w:tcW w:w="778" w:type="dxa"/>
+          </w:tcPr>
+          <w:p>
+            <w:r>
+              <w:t>A008</w:t>
+            </w:r>
+          </w:p>
+        </w:tc>
+        <w:tc>
+          <w:tcPr>
+            <w:tcW w:w="7155" w:type="dxa"/>
+          </w:tcPr>
+          <w:p>
+            <w:r>
+              <w:t>Ich möchte meine gefundenen Resultate via Mail weiterleiten können, damit auch andere von meinen Recherchen profitieren können.</w:t>
+            </w:r>
+          </w:p>
+        </w:tc>
+        <w:tc>
+          <w:tcPr>
+            <w:tcW w:w="709" w:type="dxa"/>
+          </w:tcPr>
+          <w:p>
+            <w:r>
+              <w:t>3</w:t>
+            </w:r>
+          </w:p>
+        </w:tc>
+        <w:tc>
+          <w:tcPr>
+            <w:tcW w:w="1134" w:type="dxa"/>
+          </w:tcPr>
+          <w:p>
+            <w:r>
+              <w:t>Nein</w:t>
+            </w:r>
+          </w:p>
+        </w:tc>
+      </w:tr>
+    </w:tbl>
+    <w:p/>
+    <w:p>
+      <w:pPr>
+        <w:pStyle w:val="berschrift2"/>
+      </w:pPr>
+      <w:r>
+        <w:t>Erfüllt</w:t>
+      </w:r>
+    </w:p>
+    <w:p>
+      <w:r>
+        <w:t>Erfüllt wurden die Anforderungen A001-A006. A007 und A008 konnte ich leider nicht erfüllen, da ich keine Zeit mehr hatte. Die A007 musste ich leider im Code Behind umsetzen, da das Custom Control leider mit MVVM nicht funktioniert hat.</w:t>
+      </w:r>
+    </w:p>
+    <w:p>
+      <w:pPr>
+        <w:pStyle w:val="berschrift2"/>
+      </w:pPr>
+      <w:r>
+        <w:t>Known-Issues</w:t>
+      </w:r>
+    </w:p>
+    <w:p>
+      <w:r>
+        <w:t>Falls man viele Zeichen in ein Stationsfeld, welche nicht gefunden werden können, gibt es Performance Probleme.</w:t>
+      </w:r>
+    </w:p>
+    <w:p>
+      <w:r>
+        <w:t xml:space="preserve">Falls ein Station vorhanden ist, gibt die Suche immer noch etwas zurück obwohl eine Station nicht existiert. Die Station, die nicht existiert </w:t>
+      </w:r>
+      <w:r>
+        <w:t>wird,</w:t>
+      </w:r>
+      <w:r>
+        <w:t xml:space="preserve"> einfach von der Api mit einem Standard-Ort ersetzt.</w:t>
+      </w:r>
+      <w:r>
+        <w:br w:type="page"/>
+      </w:r>
+    </w:p>
+    <w:p>
+      <w:pPr>
+        <w:pStyle w:val="berschrift1"/>
+      </w:pPr>
+      <w:bookmarkStart w:id="2" w:name="_Toc25833675"/>
+      <w:r>
+        <w:lastRenderedPageBreak/>
+        <w:t>Mockup</w:t>
+      </w:r>
+      <w:bookmarkEnd w:id="2"/>
+      <w:r>
+        <w:t xml:space="preserve"> </w:t>
+      </w:r>
+    </w:p>
+    <w:p>
+      <w:r>
+        <w:t xml:space="preserve">Dies ist die Startseite der </w:t>
+      </w:r>
+      <w:r>
+        <w:t>Applikation</w:t>
+      </w:r>
+      <w:r>
+        <w:t>.</w:t>
+      </w:r>
+    </w:p>
+    <w:p>
+      <w:pPr>
+        <w:rPr>
+          <w:noProof/>
+        </w:rPr>
+      </w:pPr>
+      <w:r>
+        <w:rPr>
+          <w:noProof/>
+        </w:rPr>
+        <w:drawing>
+          <wp:inline distT="0" distB="0" distL="0" distR="0" wp14:anchorId="3088FACE" wp14:editId="120A6CDB">
+            <wp:extent cx="5760720" cy="3108325"/>
+            <wp:effectExtent l="0" t="0" r="0" b="0"/>
+            <wp:docPr id="4" name="Grafik 4"/>
+            <wp:cNvGraphicFramePr>
+              <a:graphicFrameLocks xmlns:a="http://schemas.openxmlformats.org/drawingml/2006/main" noChangeAspect="1"/>
+            </wp:cNvGraphicFramePr>
+            <a:graphic xmlns:a="http://schemas.openxmlformats.org/drawingml/2006/main">
+              <a:graphicData uri="http://schemas.openxmlformats.org/drawingml/2006/picture">
+                <pic:pic xmlns:pic="http://schemas.openxmlformats.org/drawingml/2006/picture">
+                  <pic:nvPicPr>
+                    <pic:cNvPr id="1" name=""/>
+                    <pic:cNvPicPr/>
+                  </pic:nvPicPr>
+                  <pic:blipFill>
+                    <a:blip r:embed="rId7"/>
+                    <a:stretch>
+                      <a:fillRect/>
+                    </a:stretch>
+                  </pic:blipFill>
+                  <pic:spPr>
+                    <a:xfrm>
+                      <a:off x="0" y="0"/>
+                      <a:ext cx="5760720" cy="3108325"/>
+                    </a:xfrm>
+                    <a:prstGeom prst="rect">
+                      <a:avLst/>
+                    </a:prstGeom>
+                  </pic:spPr>
+                </pic:pic>
+              </a:graphicData>
+            </a:graphic>
+          </wp:inline>
+        </w:drawing>
+      </w:r>
+    </w:p>
+    <w:p>
+      <w:pPr>
+        <w:rPr>
+          <w:noProof/>
+        </w:rPr>
+      </w:pPr>
+      <w:r>
+        <w:rPr>
+          <w:noProof/>
+        </w:rPr>
+        <w:t>So sieht nun das Fenster wirklich aus. Die Map und die Current location habe ich nicht umgesetzt auf der Startseite, aber das Prinzip mit der schnell Suche habe ich gelassen. Ich habe einfach noch ein Grid hinzugefügt für die Verbindungen. Vorhher wollte ich diese im "Connections" Fenster abfüllen.</w:t>
+      </w:r>
+    </w:p>
+    <w:p>
+      <w:pPr>
+        <w:rPr>
+          <w:noProof/>
+        </w:rPr>
+      </w:pPr>
+      <w:r>
+        <w:rPr>
+          <w:noProof/>
+        </w:rPr>
+        <w:t>Die "Current Location" habe ich</w:t>
+      </w:r>
+      <w:r>
+        <w:rPr>
+          <w:noProof/>
+        </w:rPr>
+        <w:t xml:space="preserve"> weggellasen da ich keine einfache Möglichkeit gefunden habe, den aktuellen Ort herauszufinden.</w:t>
+      </w:r>
+      <w:r>
+        <w:rPr>
+          <w:noProof/>
+        </w:rPr>
+        <w:t xml:space="preserve"> Die Map habe ich deswegen auch weggelassen.</w:t>
+      </w:r>
+    </w:p>
+    <w:p>
+      <w:pPr>
+        <w:rPr>
+          <w:noProof/>
+        </w:rPr>
+      </w:pPr>
+      <w:r>
+        <w:rPr>
+          <w:noProof/>
+        </w:rPr>
+        <w:drawing>
+          <wp:inline distT="0" distB="0" distL="0" distR="0" wp14:anchorId="038579C3" wp14:editId="4A0530A7">
+            <wp:extent cx="5760720" cy="3126740"/>
+            <wp:effectExtent l="0" t="0" r="0" b="0"/>
+            <wp:docPr id="3" name="Grafik 3"/>
+            <wp:cNvGraphicFramePr>
+              <a:graphicFrameLocks xmlns:a="http://schemas.openxmlformats.org/drawingml/2006/main" noChangeAspect="1"/>
+            </wp:cNvGraphicFramePr>
+            <a:graphic xmlns:a="http://schemas.openxmlformats.org/drawingml/2006/main">
+              <a:graphicData uri="http://schemas.openxmlformats.org/drawingml/2006/picture">
+                <pic:pic xmlns:pic="http://schemas.openxmlformats.org/drawingml/2006/picture">
+                  <pic:nvPicPr>
+                    <pic:cNvPr id="1" name=""/>
+                    <pic:cNvPicPr/>
+                  </pic:nvPicPr>
+                  <pic:blipFill>
+                    <a:blip r:embed="rId8"/>
+                    <a:stretch>
+                      <a:fillRect/>
+                    </a:stretch>
+                  </pic:blipFill>
+                  <pic:spPr>
+                    <a:xfrm>
+                      <a:off x="0" y="0"/>
+                      <a:ext cx="5760720" cy="3126740"/>
+                    </a:xfrm>
+                    <a:prstGeom prst="rect">
+                      <a:avLst/>
+                    </a:prstGeom>
+                  </pic:spPr>
+                </pic:pic>
+              </a:graphicData>
+            </a:graphic>
+          </wp:inline>
+        </w:drawing>
+      </w:r>
+    </w:p>
+    <w:p>
+      <w:pPr>
+        <w:rPr>
+          <w:noProof/>
+        </w:rPr>
+      </w:pPr>
+      <w:r>
+        <w:rPr>
+          <w:noProof/>
+        </w:rPr>
+        <w:br w:type="page"/>
+      </w:r>
+    </w:p>
+    <w:p>
+      <w:pPr>
+        <w:rPr>
+          <w:noProof/>
+        </w:rPr>
+      </w:pPr>
+      <w:r>
+        <w:rPr>
+          <w:noProof/>
+        </w:rPr>
+        <w:lastRenderedPageBreak/>
+        <w:t>Auf diesem Fenster kömmem Verbindungen gesucht und angezeigt werden.</w:t>
+      </w:r>
+    </w:p>
+    <w:p>
+      <w:r>
+        <w:rPr>
+          <w:noProof/>
+        </w:rPr>
+        <w:drawing>
+          <wp:inline distT="0" distB="0" distL="0" distR="0" wp14:anchorId="34FED3FE" wp14:editId="2F178739">
+            <wp:extent cx="5760720" cy="3311525"/>
+            <wp:effectExtent l="0" t="0" r="0" b="3175"/>
+            <wp:docPr id="5" name="Grafik 5"/>
+            <wp:cNvGraphicFramePr>
+              <a:graphicFrameLocks xmlns:a="http://schemas.openxmlformats.org/drawingml/2006/main" noChangeAspect="1"/>
+            </wp:cNvGraphicFramePr>
+            <a:graphic xmlns:a="http://schemas.openxmlformats.org/drawingml/2006/main">
+              <a:graphicData uri="http://schemas.openxmlformats.org/drawingml/2006/picture">
+                <pic:pic xmlns:pic="http://schemas.openxmlformats.org/drawingml/2006/picture">
+                  <pic:nvPicPr>
+                    <pic:cNvPr id="1" name=""/>
+                    <pic:cNvPicPr/>
+                  </pic:nvPicPr>
+                  <pic:blipFill>
+                    <a:blip r:embed="rId9"/>
+                    <a:stretch>
+                      <a:fillRect/>
+                    </a:stretch>
+                  </pic:blipFill>
+                  <pic:spPr>
+                    <a:xfrm>
+                      <a:off x="0" y="0"/>
+                      <a:ext cx="5760720" cy="3311525"/>
+                    </a:xfrm>
+                    <a:prstGeom prst="rect">
+                      <a:avLst/>
+                    </a:prstGeom>
+                  </pic:spPr>
+                </pic:pic>
+              </a:graphicData>
+            </a:graphic>
+          </wp:inline>
+        </w:drawing>
+      </w:r>
+    </w:p>
+    <w:p>
+      <w:r>
+        <w:t>Das ist das Connection-Fenster umgesetzt. Da habe ich alles so gemacht wie geplant.</w:t>
+      </w:r>
+    </w:p>
+    <w:p>
+      <w:r>
+        <w:drawing>
+          <wp:inline distT="0" distB="0" distL="0" distR="0" wp14:anchorId="04AA7197" wp14:editId="7A3DC58E">
+            <wp:extent cx="5760720" cy="3114675"/>
+            <wp:effectExtent l="19050" t="19050" r="11430" b="28575"/>
+            <wp:docPr id="6" name="Grafik 6"/>
+            <wp:cNvGraphicFramePr>
+              <a:graphicFrameLocks xmlns:a="http://schemas.openxmlformats.org/drawingml/2006/main" noChangeAspect="1"/>
+            </wp:cNvGraphicFramePr>
+            <a:graphic xmlns:a="http://schemas.openxmlformats.org/drawingml/2006/main">
+              <a:graphicData uri="http://schemas.openxmlformats.org/drawingml/2006/picture">
+                <pic:pic xmlns:pic="http://schemas.openxmlformats.org/drawingml/2006/picture">
+                  <pic:nvPicPr>
+                    <pic:cNvPr id="1" name=""/>
+                    <pic:cNvPicPr/>
+                  </pic:nvPicPr>
+                  <pic:blipFill>
+                    <a:blip r:embed="rId10"/>
+                    <a:stretch>
+                      <a:fillRect/>
+                    </a:stretch>
+                  </pic:blipFill>
+                  <pic:spPr>
+                    <a:xfrm>
+                      <a:off x="0" y="0"/>
+                      <a:ext cx="5760720" cy="3114675"/>
+                    </a:xfrm>
+                    <a:prstGeom prst="rect">
+                      <a:avLst/>
+                    </a:prstGeom>
+                    <a:ln>
+                      <a:solidFill>
+                        <a:schemeClr val="tx1"/>
+                      </a:solidFill>
+                    </a:ln>
+                  </pic:spPr>
+                </pic:pic>
+              </a:graphicData>
+            </a:graphic>
+          </wp:inline>
+        </w:drawing>
+      </w:r>
+    </w:p>
+    <w:p>
+      <w:r>
+        <w:br w:type="page"/>
+      </w:r>
+    </w:p>
+    <w:p>
+      <w:r>
+        <w:lastRenderedPageBreak/>
+        <w:t>Dieses Fenster dient dazu eine Stationstabelle für eine bestimmte Station anzuzeigen.</w:t>
+      </w:r>
+    </w:p>
+    <w:p>
+      <w:r>
+        <w:rPr>
+          <w:noProof/>
+        </w:rPr>
+        <w:drawing>
+          <wp:inline distT="0" distB="0" distL="0" distR="0" wp14:anchorId="1933F0B3" wp14:editId="603ED7A8">
+            <wp:extent cx="5760720" cy="3241040"/>
+            <wp:effectExtent l="0" t="0" r="0" b="0"/>
+            <wp:docPr id="8" name="Grafik 8"/>
+            <wp:cNvGraphicFramePr>
+              <a:graphicFrameLocks xmlns:a="http://schemas.openxmlformats.org/drawingml/2006/main" noChangeAspect="1"/>
+            </wp:cNvGraphicFramePr>
+            <a:graphic xmlns:a="http://schemas.openxmlformats.org/drawingml/2006/main">
+              <a:graphicData uri="http://schemas.openxmlformats.org/drawingml/2006/picture">
+                <pic:pic xmlns:pic="http://schemas.openxmlformats.org/drawingml/2006/picture">
+                  <pic:nvPicPr>
+                    <pic:cNvPr id="1" name=""/>
+                    <pic:cNvPicPr/>
+                  </pic:nvPicPr>
+                  <pic:blipFill>
+                    <a:blip r:embed="rId11"/>
+                    <a:stretch>
+                      <a:fillRect/>
+                    </a:stretch>
+                  </pic:blipFill>
+                  <pic:spPr>
+                    <a:xfrm>
+                      <a:off x="0" y="0"/>
+                      <a:ext cx="5760720" cy="3241040"/>
+                    </a:xfrm>
+                    <a:prstGeom prst="rect">
+                      <a:avLst/>
+                    </a:prstGeom>
+                  </pic:spPr>
+                </pic:pic>
+              </a:graphicData>
+            </a:graphic>
+          </wp:inline>
+        </w:drawing>
+      </w:r>
+    </w:p>
+    <w:p>
+      <w:r>
+        <w:t>So sieht das Station-Board-Fenster aus, auch da nichts gross anders. Das einzige ist, es gibt kein Pdf</w:t>
+      </w:r>
+      <w:r>
+        <w:t xml:space="preserve">, </w:t>
+      </w:r>
+      <w:r>
+        <w:t>wie oben dargestellt</w:t>
+      </w:r>
+      <w:r>
+        <w:t>,</w:t>
+      </w:r>
+      <w:r>
+        <w:t xml:space="preserve"> im Grid sondern es werden gleich Daten abgefüllt.</w:t>
+      </w:r>
+      <w:r>
+        <w:t xml:space="preserve"> Und die Station-TextBox und den Button habe ich einfach noch, schönheitshalber bis zum Rand gemacht.</w:t>
+      </w:r>
+    </w:p>
+    <w:p>
+      <w:r>
+        <w:drawing>
+          <wp:inline distT="0" distB="0" distL="0" distR="0" wp14:anchorId="198E7ECB" wp14:editId="453841A7">
+            <wp:extent cx="5760720" cy="3114675"/>
+            <wp:effectExtent l="19050" t="19050" r="11430" b="28575"/>
+            <wp:docPr id="9" name="Grafik 9"/>
+            <wp:cNvGraphicFramePr>
+              <a:graphicFrameLocks xmlns:a="http://schemas.openxmlformats.org/drawingml/2006/main" noChangeAspect="1"/>
+            </wp:cNvGraphicFramePr>
+            <a:graphic xmlns:a="http://schemas.openxmlformats.org/drawingml/2006/main">
+              <a:graphicData uri="http://schemas.openxmlformats.org/drawingml/2006/picture">
+                <pic:pic xmlns:pic="http://schemas.openxmlformats.org/drawingml/2006/picture">
+                  <pic:nvPicPr>
+                    <pic:cNvPr id="1" name=""/>
+                    <pic:cNvPicPr/>
+                  </pic:nvPicPr>
+                  <pic:blipFill>
+                    <a:blip r:embed="rId12"/>
+                    <a:stretch>
+                      <a:fillRect/>
+                    </a:stretch>
+                  </pic:blipFill>
+                  <pic:spPr>
+                    <a:xfrm>
+                      <a:off x="0" y="0"/>
+                      <a:ext cx="5760720" cy="3114675"/>
+                    </a:xfrm>
+                    <a:prstGeom prst="rect">
+                      <a:avLst/>
+                    </a:prstGeom>
+                    <a:ln>
+                      <a:solidFill>
+                        <a:schemeClr val="tx1"/>
+                      </a:solidFill>
+                    </a:ln>
+                  </pic:spPr>
+                </pic:pic>
+              </a:graphicData>
+            </a:graphic>
+          </wp:inline>
+        </w:drawing>
+      </w:r>
+    </w:p>
+    <w:p>
+      <w:r>
+        <w:br w:type="page"/>
+      </w:r>
+    </w:p>
+    <w:p>
+      <w:r>
+        <w:lastRenderedPageBreak/>
+        <w:t xml:space="preserve">Mit diesem Fenster kann man eine Zugstation finden auf der Karte und die Umgebung anschauen. </w:t>
+      </w:r>
+    </w:p>
+    <w:p>
+      <w:r>
+        <w:rPr>
+          <w:noProof/>
+        </w:rPr>
+        <w:drawing>
+          <wp:inline distT="0" distB="0" distL="0" distR="0" wp14:anchorId="6E8F5E66" wp14:editId="0D2565AB">
+            <wp:extent cx="5760720" cy="3333750"/>
+            <wp:effectExtent l="0" t="0" r="0" b="0"/>
+            <wp:docPr id="7" name="Grafik 7"/>
+            <wp:cNvGraphicFramePr>
+              <a:graphicFrameLocks xmlns:a="http://schemas.openxmlformats.org/drawingml/2006/main" noChangeAspect="1"/>
+            </wp:cNvGraphicFramePr>
+            <a:graphic xmlns:a="http://schemas.openxmlformats.org/drawingml/2006/main">
+              <a:graphicData uri="http://schemas.openxmlformats.org/drawingml/2006/picture">
+                <pic:pic xmlns:pic="http://schemas.openxmlformats.org/drawingml/2006/picture">
+                  <pic:nvPicPr>
+                    <pic:cNvPr id="1" name=""/>
+                    <pic:cNvPicPr/>
+                  </pic:nvPicPr>
+                  <pic:blipFill>
+                    <a:blip r:embed="rId13"/>
+                    <a:stretch>
+                      <a:fillRect/>
+                    </a:stretch>
+                  </pic:blipFill>
+                  <pic:spPr>
+                    <a:xfrm>
+                      <a:off x="0" y="0"/>
+                      <a:ext cx="5760720" cy="3333750"/>
+                    </a:xfrm>
+                    <a:prstGeom prst="rect">
+                      <a:avLst/>
+                    </a:prstGeom>
+                  </pic:spPr>
+                </pic:pic>
+              </a:graphicData>
+            </a:graphic>
+          </wp:inline>
+        </w:drawing>
+      </w:r>
+    </w:p>
+    <w:p>
+      <w:r>
+        <w:t>So sieht die Umsetzung a</w:t>
+      </w:r>
+      <w:r>
+        <w:t>us, auch hier habe ich einfach den Button und die TextBox bis zur Seite gemacht, sonst ist alles gleich.</w:t>
+      </w:r>
+    </w:p>
+    <w:p>
+      <w:r>
+        <w:drawing>
+          <wp:inline distT="0" distB="0" distL="0" distR="0" wp14:anchorId="58965E95" wp14:editId="737F6056">
+            <wp:extent cx="5760720" cy="3122295"/>
+            <wp:effectExtent l="19050" t="19050" r="11430" b="20955"/>
+            <wp:docPr id="10" name="Grafik 10"/>
+            <wp:cNvGraphicFramePr>
+              <a:graphicFrameLocks xmlns:a="http://schemas.openxmlformats.org/drawingml/2006/main" noChangeAspect="1"/>
+            </wp:cNvGraphicFramePr>
+            <a:graphic xmlns:a="http://schemas.openxmlformats.org/drawingml/2006/main">
+              <a:graphicData uri="http://schemas.openxmlformats.org/drawingml/2006/picture">
+                <pic:pic xmlns:pic="http://schemas.openxmlformats.org/drawingml/2006/picture">
+                  <pic:nvPicPr>
+                    <pic:cNvPr id="1" name=""/>
+                    <pic:cNvPicPr/>
+                  </pic:nvPicPr>
+                  <pic:blipFill>
+                    <a:blip r:embed="rId14"/>
+                    <a:stretch>
+                      <a:fillRect/>
+                    </a:stretch>
+                  </pic:blipFill>
+                  <pic:spPr>
+                    <a:xfrm>
+                      <a:off x="0" y="0"/>
+                      <a:ext cx="5760720" cy="3122295"/>
+                    </a:xfrm>
+                    <a:prstGeom prst="rect">
+                      <a:avLst/>
+                    </a:prstGeom>
+                    <a:ln>
+                      <a:solidFill>
+                        <a:schemeClr val="tx1"/>
+                      </a:solidFill>
+                    </a:ln>
+                  </pic:spPr>
+                </pic:pic>
+              </a:graphicData>
+            </a:graphic>
+          </wp:inline>
+        </w:drawing>
+      </w:r>
+    </w:p>
+    <w:p>
+      <w:pPr>
+        <w:rPr>
+          <w:rFonts w:asciiTheme="majorHAnsi" w:eastAsiaTheme="majorEastAsia" w:hAnsiTheme="majorHAnsi" w:cstheme="majorBidi"/>
+          <w:color w:val="2F5496" w:themeColor="accent1" w:themeShade="BF"/>
+          <w:sz w:val="32"/>
+          <w:szCs w:val="32"/>
+        </w:rPr>
+      </w:pPr>
+      <w:bookmarkStart w:id="3" w:name="_Toc25833676"/>
+      <w:r>
+        <w:br w:type="page"/>
+      </w:r>
+    </w:p>
+    <w:p>
+      <w:pPr>
+        <w:pStyle w:val="berschrift1"/>
+        <w:rPr>
+          <w:lang w:val="en-US"/>
+        </w:rPr>
+      </w:pPr>
+      <w:r>
+        <w:rPr>
+          <w:lang w:val="en-US"/>
+        </w:rPr>
         <w:lastRenderedPageBreak/>
         <w:t>Use Cases</w:t>
       </w:r>
+      <w:bookmarkEnd w:id="3"/>
     </w:p>
     <w:p>
       <w:r>
@@ -99,7 +1900,7 @@
                     <pic:cNvPicPr/>
                   </pic:nvPicPr>
                   <pic:blipFill>
-                    <a:blip r:embed="rId7"/>
+                    <a:blip r:embed="rId15"/>
                     <a:stretch>
                       <a:fillRect/>
                     </a:stretch>
@@ -324,7 +2125,13 @@
               <w:cnfStyle w:val="000000100000" w:firstRow="0" w:lastRow="0" w:firstColumn="0" w:lastColumn="0" w:oddVBand="0" w:evenVBand="0" w:oddHBand="1" w:evenHBand="0" w:firstRowFirstColumn="0" w:firstRowLastColumn="0" w:lastRowFirstColumn="0" w:lastRowLastColumn="0"/>
             </w:pPr>
             <w:r>
-              <w:t>Ein oder mehre Ergänzungsvorschläge für den bereits eingeben Text wird angezeigt.</w:t>
+              <w:t xml:space="preserve">Ein oder </w:t>
+            </w:r>
+            <w:r>
+              <w:t>mehrere</w:t>
+            </w:r>
+            <w:r>
+              <w:t xml:space="preserve"> Ergänzungsvorschläge für den bereits eingeben Text wird angezeigt.</w:t>
             </w:r>
           </w:p>
         </w:tc>
@@ -371,7 +2178,7 @@
               <w:rPr>
                 <w:lang w:val="en-US"/>
               </w:rPr>
-              <w:t>A002, Show connections beetween s</w:t>
+              <w:t>A002, Show connections between s</w:t>
             </w:r>
             <w:r>
               <w:rPr>
@@ -633,7 +2440,7 @@
               <w:rPr>
                 <w:lang w:val="en-US"/>
               </w:rPr>
-              <w:t>Connection</w:t>
+              <w:t>Departure table</w:t>
             </w:r>
             <w:r>
               <w:rPr>
@@ -857,7 +2664,7 @@
                     <pic:cNvPicPr/>
                   </pic:nvPicPr>
                   <pic:blipFill>
-                    <a:blip r:embed="rId8"/>
+                    <a:blip r:embed="rId16"/>
                     <a:stretch>
                       <a:fillRect/>
                     </a:stretch>
@@ -880,21 +2687,293 @@
     </w:p>
     <w:p/>
     <w:p>
-      <w:pPr>
-        <w:pStyle w:val="berschrift2"/>
-      </w:pPr>
+      <w:r>
+        <w:br w:type="page"/>
+      </w:r>
+    </w:p>
+    <w:p>
+      <w:pPr>
+        <w:pStyle w:val="berschrift1"/>
+      </w:pPr>
+      <w:bookmarkStart w:id="4" w:name="_Toc25833677"/>
       <w:r>
         <w:lastRenderedPageBreak/>
-        <w:t>Mockup</w:t>
+        <w:t>Testing</w:t>
+      </w:r>
+      <w:bookmarkEnd w:id="4"/>
+    </w:p>
+    <w:p>
+      <w:r>
+        <w:t>Search Station, A001</w:t>
+      </w:r>
+    </w:p>
+    <w:tbl>
+      <w:tblPr>
+        <w:tblStyle w:val="Tabellenraster"/>
+        <w:tblW w:w="0" w:type="auto"/>
+        <w:tblLook w:val="04A0" w:firstRow="1" w:lastRow="0" w:firstColumn="1" w:lastColumn="0" w:noHBand="0" w:noVBand="1"/>
+      </w:tblPr>
+      <w:tblGrid>
+        <w:gridCol w:w="910"/>
+        <w:gridCol w:w="3021"/>
+        <w:gridCol w:w="3021"/>
+      </w:tblGrid>
+      <w:tr>
+        <w:tc>
+          <w:tcPr>
+            <w:tcW w:w="910" w:type="dxa"/>
+          </w:tcPr>
+          <w:p>
+            <w:r>
+              <w:t>Schritt</w:t>
+            </w:r>
+          </w:p>
+        </w:tc>
+        <w:tc>
+          <w:tcPr>
+            <w:tcW w:w="3021" w:type="dxa"/>
+          </w:tcPr>
+          <w:p>
+            <w:r>
+              <w:t>Aktivität</w:t>
+            </w:r>
+          </w:p>
+        </w:tc>
+        <w:tc>
+          <w:tcPr>
+            <w:tcW w:w="3021" w:type="dxa"/>
+          </w:tcPr>
+          <w:p>
+            <w:r>
+              <w:t>Erwartetes Resultat</w:t>
+            </w:r>
+          </w:p>
+        </w:tc>
+      </w:tr>
+      <w:tr>
+        <w:tc>
+          <w:tcPr>
+            <w:tcW w:w="910" w:type="dxa"/>
+          </w:tcPr>
+          <w:p>
+            <w:r>
+              <w:t>1</w:t>
+            </w:r>
+          </w:p>
+        </w:tc>
+        <w:tc>
+          <w:tcPr>
+            <w:tcW w:w="3021" w:type="dxa"/>
+          </w:tcPr>
+          <w:p>
+            <w:r>
+              <w:t>In der TextBox für die "Start-Location" "Luz" eingeben. Und "Luzern" aus der List auswählen.</w:t>
+            </w:r>
+          </w:p>
+        </w:tc>
+        <w:tc>
+          <w:tcPr>
+            <w:tcW w:w="3021" w:type="dxa"/>
+          </w:tcPr>
+          <w:p>
+            <w:r>
+              <w:t>Luzern wird zuoberst in der Liste angezeigt und wenn es ausgewählt wird, wird es in die TextBox abgefüllt und die Liste mit den Vorschlägen verschwindet.</w:t>
+            </w:r>
+          </w:p>
+        </w:tc>
+      </w:tr>
+      <w:tr>
+        <w:tc>
+          <w:tcPr>
+            <w:tcW w:w="910" w:type="dxa"/>
+          </w:tcPr>
+          <w:p>
+            <w:r>
+              <w:t>2</w:t>
+            </w:r>
+          </w:p>
+        </w:tc>
+        <w:tc>
+          <w:tcPr>
+            <w:tcW w:w="3021" w:type="dxa"/>
+          </w:tcPr>
+          <w:p>
+            <w:r>
+              <w:t>In der TextBox für die "</w:t>
+            </w:r>
+            <w:r>
+              <w:t>End</w:t>
+            </w:r>
+            <w:r>
+              <w:t>-Location" "</w:t>
+            </w:r>
+            <w:r>
+              <w:t>Cha</w:t>
+            </w:r>
+            <w:r>
+              <w:t>" eingeben. Und "</w:t>
+            </w:r>
+            <w:r>
+              <w:t>Cham</w:t>
+            </w:r>
+            <w:r>
+              <w:t>" aus der List auswählen.</w:t>
+            </w:r>
+          </w:p>
+        </w:tc>
+        <w:tc>
+          <w:tcPr>
+            <w:tcW w:w="3021" w:type="dxa"/>
+          </w:tcPr>
+          <w:p>
+            <w:r>
+              <w:t>Cham</w:t>
+            </w:r>
+            <w:r>
+              <w:t xml:space="preserve"> wird zuoberst in der Liste angezeigt und wenn es ausgewählt wird, wird es in die TextBox abgefüllt und die Liste mit den Vorschlägen verschwindet.</w:t>
+            </w:r>
+          </w:p>
+        </w:tc>
+      </w:tr>
+      <w:tr>
+        <w:tc>
+          <w:tcPr>
+            <w:tcW w:w="910" w:type="dxa"/>
+          </w:tcPr>
+          <w:p>
+            <w:r>
+              <w:t>3</w:t>
+            </w:r>
+          </w:p>
+        </w:tc>
+        <w:tc>
+          <w:tcPr>
+            <w:tcW w:w="3021" w:type="dxa"/>
+          </w:tcPr>
+          <w:p>
+            <w:r>
+              <w:t xml:space="preserve">Dann </w:t>
+            </w:r>
+            <w:r>
+              <w:t>klickt man</w:t>
+            </w:r>
+            <w:r>
+              <w:t xml:space="preserve"> auf den </w:t>
+            </w:r>
+            <w:r>
+              <w:t>Date Picker</w:t>
+            </w:r>
+            <w:r>
+              <w:t xml:space="preserve"> geklickt und </w:t>
+            </w:r>
+            <w:r>
+              <w:t>wählt d</w:t>
+            </w:r>
+            <w:r>
+              <w:t>as  aktuelle Datum in 2 Tagen</w:t>
+            </w:r>
+            <w:r>
+              <w:t>.</w:t>
+            </w:r>
+          </w:p>
+        </w:tc>
+        <w:tc>
+          <w:tcPr>
+            <w:tcW w:w="3021" w:type="dxa"/>
+          </w:tcPr>
+          <w:p>
+            <w:r>
+              <w:t xml:space="preserve">Ein </w:t>
+            </w:r>
+            <w:r>
+              <w:t>Fenster mit dem aktuellen Datum selektiert erscheint. Das gewünschte Datum ist wählbar.</w:t>
+            </w:r>
+          </w:p>
+        </w:tc>
+      </w:tr>
+      <w:tr>
+        <w:tc>
+          <w:tcPr>
+            <w:tcW w:w="910" w:type="dxa"/>
+          </w:tcPr>
+          <w:p>
+            <w:r>
+              <w:t>4</w:t>
+            </w:r>
+          </w:p>
+        </w:tc>
+        <w:tc>
+          <w:tcPr>
+            <w:tcW w:w="3021" w:type="dxa"/>
+          </w:tcPr>
+          <w:p>
+            <w:r>
+              <w:t>Darauf wird noch die Zeit auf 16:00 gesetzt.</w:t>
+            </w:r>
+          </w:p>
+        </w:tc>
+        <w:tc>
+          <w:tcPr>
+            <w:tcW w:w="3021" w:type="dxa"/>
+          </w:tcPr>
+          <w:p>
+            <w:r>
+              <w:t>Die Zeit ist nun auf 16:00.</w:t>
+            </w:r>
+          </w:p>
+        </w:tc>
+      </w:tr>
+      <w:tr>
+        <w:tc>
+          <w:tcPr>
+            <w:tcW w:w="910" w:type="dxa"/>
+          </w:tcPr>
+          <w:p>
+            <w:r>
+              <w:t>5</w:t>
+            </w:r>
+          </w:p>
+        </w:tc>
+        <w:tc>
+          <w:tcPr>
+            <w:tcW w:w="3021" w:type="dxa"/>
+          </w:tcPr>
+          <w:p>
+            <w:r>
+              <w:t>Es wird auf Suchen geklickt.</w:t>
+            </w:r>
+          </w:p>
+        </w:tc>
+        <w:tc>
+          <w:tcPr>
+            <w:tcW w:w="3021" w:type="dxa"/>
+          </w:tcPr>
+          <w:p>
+            <w:r>
+              <w:t>Nun werden 4 Datensätze angezeigt, die von Luzern nach Cham fahren. Alle haben eine Abfahrtszeit nach "16:00"</w:t>
+            </w:r>
+            <w:r>
+              <w:t>. Das Datum entspricht dem gewählten Datum.</w:t>
+            </w:r>
+            <w:bookmarkStart w:id="5" w:name="_GoBack"/>
+            <w:bookmarkEnd w:id="5"/>
+          </w:p>
+        </w:tc>
+      </w:tr>
+    </w:tbl>
+    <w:p/>
+    <w:p>
+      <w:r>
+        <w:t>Dieser Test wurde am 04.12.2019 von Raphael Härtel ausgeführt und gab folgendes Resultat zurück. Das Resultat stimmte mit dem Erwarteten Resultat überein.</w:t>
       </w:r>
     </w:p>
     <w:p>
       <w:r>
         <w:drawing>
-          <wp:inline distT="0" distB="0" distL="0" distR="0" wp14:anchorId="29CB8839" wp14:editId="0621E225">
-            <wp:extent cx="5760720" cy="3115945"/>
-            <wp:effectExtent l="0" t="0" r="0" b="8255"/>
-            <wp:docPr id="3" name="Grafik 3"/>
+          <wp:inline distT="0" distB="0" distL="0" distR="0" wp14:anchorId="644C1B2A" wp14:editId="0374E071">
+            <wp:extent cx="5760720" cy="1100455"/>
+            <wp:effectExtent l="0" t="0" r="0" b="4445"/>
+            <wp:docPr id="11" name="Grafik 11"/>
             <wp:cNvGraphicFramePr>
               <a:graphicFrameLocks xmlns:a="http://schemas.openxmlformats.org/drawingml/2006/main" noChangeAspect="1"/>
             </wp:cNvGraphicFramePr>
@@ -906,7 +2985,7 @@
                     <pic:cNvPicPr/>
                   </pic:nvPicPr>
                   <pic:blipFill>
-                    <a:blip r:embed="rId9"/>
+                    <a:blip r:embed="rId17"/>
                     <a:stretch>
                       <a:fillRect/>
                     </a:stretch>
@@ -914,7 +2993,7 @@
                   <pic:spPr>
                     <a:xfrm>
                       <a:off x="0" y="0"/>
-                      <a:ext cx="5760720" cy="3115945"/>
+                      <a:ext cx="5760720" cy="1100455"/>
                     </a:xfrm>
                     <a:prstGeom prst="rect">
                       <a:avLst/>
@@ -926,11 +3005,780 @@
           </wp:inline>
         </w:drawing>
       </w:r>
-      <w:bookmarkStart w:id="0" w:name="_GoBack"/>
-      <w:bookmarkEnd w:id="0"/>
-    </w:p>
+    </w:p>
+    <w:p>
+      <w:pPr>
+        <w:rPr>
+          <w:lang w:val="en-US"/>
+        </w:rPr>
+      </w:pPr>
+      <w:r>
+        <w:rPr>
+          <w:lang w:val="en-US"/>
+        </w:rPr>
+        <w:t>Show connections between s</w:t>
+      </w:r>
+      <w:r>
+        <w:rPr>
+          <w:lang w:val="en-US"/>
+        </w:rPr>
+        <w:t>tations</w:t>
+      </w:r>
+      <w:r>
+        <w:rPr>
+          <w:lang w:val="en-US"/>
+        </w:rPr>
+        <w:t>, A002</w:t>
+      </w:r>
+    </w:p>
+    <w:tbl>
+      <w:tblPr>
+        <w:tblStyle w:val="Tabellenraster"/>
+        <w:tblW w:w="0" w:type="auto"/>
+        <w:tblLook w:val="04A0" w:firstRow="1" w:lastRow="0" w:firstColumn="1" w:lastColumn="0" w:noHBand="0" w:noVBand="1"/>
+      </w:tblPr>
+      <w:tblGrid>
+        <w:gridCol w:w="910"/>
+        <w:gridCol w:w="3021"/>
+        <w:gridCol w:w="3021"/>
+      </w:tblGrid>
+      <w:tr>
+        <w:tc>
+          <w:tcPr>
+            <w:tcW w:w="910" w:type="dxa"/>
+          </w:tcPr>
+          <w:p>
+            <w:r>
+              <w:t>Schritt</w:t>
+            </w:r>
+          </w:p>
+        </w:tc>
+        <w:tc>
+          <w:tcPr>
+            <w:tcW w:w="3021" w:type="dxa"/>
+          </w:tcPr>
+          <w:p>
+            <w:r>
+              <w:t>Aktivität</w:t>
+            </w:r>
+          </w:p>
+        </w:tc>
+        <w:tc>
+          <w:tcPr>
+            <w:tcW w:w="3021" w:type="dxa"/>
+          </w:tcPr>
+          <w:p>
+            <w:r>
+              <w:t>Erwartetes Resultat</w:t>
+            </w:r>
+          </w:p>
+        </w:tc>
+      </w:tr>
+      <w:tr>
+        <w:tc>
+          <w:tcPr>
+            <w:tcW w:w="910" w:type="dxa"/>
+          </w:tcPr>
+          <w:p>
+            <w:r>
+              <w:t>1</w:t>
+            </w:r>
+          </w:p>
+        </w:tc>
+        <w:tc>
+          <w:tcPr>
+            <w:tcW w:w="3021" w:type="dxa"/>
+          </w:tcPr>
+          <w:p>
+            <w:r>
+              <w:t>In der TextBox für die "Start-Location" "Luz" eingeben. Und "Luzern" aus der List auswählen.</w:t>
+            </w:r>
+          </w:p>
+        </w:tc>
+        <w:tc>
+          <w:tcPr>
+            <w:tcW w:w="3021" w:type="dxa"/>
+          </w:tcPr>
+          <w:p>
+            <w:r>
+              <w:t>Luzern wird zuoberst in der Liste angezeigt und wenn es ausgewählt wird, wird es in die TextBox abgefüllt und die Liste mit den Vorschlägen verschwindet.</w:t>
+            </w:r>
+          </w:p>
+        </w:tc>
+      </w:tr>
+      <w:tr>
+        <w:tc>
+          <w:tcPr>
+            <w:tcW w:w="910" w:type="dxa"/>
+          </w:tcPr>
+          <w:p>
+            <w:r>
+              <w:t>2</w:t>
+            </w:r>
+          </w:p>
+        </w:tc>
+        <w:tc>
+          <w:tcPr>
+            <w:tcW w:w="3021" w:type="dxa"/>
+          </w:tcPr>
+          <w:p>
+            <w:r>
+              <w:t>In der TextBox für die "End-Location" "Cha" eingeben. Und "Cham" aus der List auswählen.</w:t>
+            </w:r>
+          </w:p>
+        </w:tc>
+        <w:tc>
+          <w:tcPr>
+            <w:tcW w:w="3021" w:type="dxa"/>
+          </w:tcPr>
+          <w:p>
+            <w:r>
+              <w:t xml:space="preserve">Cham wird zuoberst in der Liste angezeigt und wenn es ausgewählt wird, wird es in die TextBox abgefüllt und die Liste </w:t>
+            </w:r>
+            <w:r>
+              <w:lastRenderedPageBreak/>
+              <w:t>mit den Vorschlägen verschwindet.</w:t>
+            </w:r>
+          </w:p>
+        </w:tc>
+      </w:tr>
+      <w:tr>
+        <w:tc>
+          <w:tcPr>
+            <w:tcW w:w="910" w:type="dxa"/>
+          </w:tcPr>
+          <w:p>
+            <w:r>
+              <w:lastRenderedPageBreak/>
+              <w:t>3</w:t>
+            </w:r>
+          </w:p>
+        </w:tc>
+        <w:tc>
+          <w:tcPr>
+            <w:tcW w:w="3021" w:type="dxa"/>
+          </w:tcPr>
+          <w:p>
+            <w:r>
+              <w:t>Dann klickt man auf den Date Picker geklickt und wählt das  aktuelle Datum in 2 Tagen.</w:t>
+            </w:r>
+          </w:p>
+        </w:tc>
+        <w:tc>
+          <w:tcPr>
+            <w:tcW w:w="3021" w:type="dxa"/>
+          </w:tcPr>
+          <w:p>
+            <w:r>
+              <w:t>Ein Fenster mit dem aktuellen Datum selektiert erscheint. Das gewünschte Datum ist wählbar.</w:t>
+            </w:r>
+          </w:p>
+        </w:tc>
+      </w:tr>
+      <w:tr>
+        <w:tc>
+          <w:tcPr>
+            <w:tcW w:w="910" w:type="dxa"/>
+          </w:tcPr>
+          <w:p>
+            <w:r>
+              <w:t>4</w:t>
+            </w:r>
+          </w:p>
+        </w:tc>
+        <w:tc>
+          <w:tcPr>
+            <w:tcW w:w="3021" w:type="dxa"/>
+          </w:tcPr>
+          <w:p>
+            <w:r>
+              <w:t>Darauf wird noch die Zeit auf 16:00 gesetzt.</w:t>
+            </w:r>
+          </w:p>
+        </w:tc>
+        <w:tc>
+          <w:tcPr>
+            <w:tcW w:w="3021" w:type="dxa"/>
+          </w:tcPr>
+          <w:p>
+            <w:r>
+              <w:t>Die Zeit ist nun auf 16:00.</w:t>
+            </w:r>
+          </w:p>
+        </w:tc>
+      </w:tr>
+      <w:tr>
+        <w:tc>
+          <w:tcPr>
+            <w:tcW w:w="910" w:type="dxa"/>
+          </w:tcPr>
+          <w:p>
+            <w:r>
+              <w:t>5</w:t>
+            </w:r>
+          </w:p>
+        </w:tc>
+        <w:tc>
+          <w:tcPr>
+            <w:tcW w:w="3021" w:type="dxa"/>
+          </w:tcPr>
+          <w:p>
+            <w:r>
+              <w:t>Es wird auf Suchen geklickt.</w:t>
+            </w:r>
+          </w:p>
+        </w:tc>
+        <w:tc>
+          <w:tcPr>
+            <w:tcW w:w="3021" w:type="dxa"/>
+          </w:tcPr>
+          <w:p>
+            <w:r>
+              <w:t>Nun werden 4 Datensätze angezeigt, die von Luzern nach Cham fahren. Alle haben eine Abfahrtszeit nach "16:00"</w:t>
+            </w:r>
+          </w:p>
+        </w:tc>
+      </w:tr>
+    </w:tbl>
+    <w:p/>
+    <w:p>
+      <w:pPr>
+        <w:rPr>
+          <w:lang w:val="en-US"/>
+        </w:rPr>
+      </w:pPr>
+      <w:r>
+        <w:rPr>
+          <w:lang w:val="en-US"/>
+        </w:rPr>
+        <w:t xml:space="preserve">Get </w:t>
+      </w:r>
+      <w:r>
+        <w:rPr>
+          <w:lang w:val="en-US"/>
+        </w:rPr>
+        <w:t>Connection</w:t>
+      </w:r>
+      <w:r>
+        <w:rPr>
+          <w:lang w:val="en-US"/>
+        </w:rPr>
+        <w:t xml:space="preserve"> of l</w:t>
+      </w:r>
+      <w:r>
+        <w:rPr>
+          <w:lang w:val="en-US"/>
+        </w:rPr>
+        <w:t>ocation</w:t>
+      </w:r>
+      <w:r>
+        <w:rPr>
+          <w:lang w:val="en-US"/>
+        </w:rPr>
+        <w:t>, A003</w:t>
+      </w:r>
+    </w:p>
+    <w:tbl>
+      <w:tblPr>
+        <w:tblStyle w:val="Tabellenraster"/>
+        <w:tblW w:w="0" w:type="auto"/>
+        <w:tblLook w:val="04A0" w:firstRow="1" w:lastRow="0" w:firstColumn="1" w:lastColumn="0" w:noHBand="0" w:noVBand="1"/>
+      </w:tblPr>
+      <w:tblGrid>
+        <w:gridCol w:w="910"/>
+        <w:gridCol w:w="3021"/>
+        <w:gridCol w:w="3021"/>
+      </w:tblGrid>
+      <w:tr>
+        <w:tc>
+          <w:tcPr>
+            <w:tcW w:w="910" w:type="dxa"/>
+          </w:tcPr>
+          <w:p>
+            <w:r>
+              <w:t>Schritt</w:t>
+            </w:r>
+          </w:p>
+        </w:tc>
+        <w:tc>
+          <w:tcPr>
+            <w:tcW w:w="3021" w:type="dxa"/>
+          </w:tcPr>
+          <w:p>
+            <w:r>
+              <w:t>Aktivität</w:t>
+            </w:r>
+          </w:p>
+        </w:tc>
+        <w:tc>
+          <w:tcPr>
+            <w:tcW w:w="3021" w:type="dxa"/>
+          </w:tcPr>
+          <w:p>
+            <w:r>
+              <w:t>Erwartetes Resultat</w:t>
+            </w:r>
+          </w:p>
+        </w:tc>
+      </w:tr>
+      <w:tr>
+        <w:tc>
+          <w:tcPr>
+            <w:tcW w:w="910" w:type="dxa"/>
+          </w:tcPr>
+          <w:p>
+            <w:r>
+              <w:t>1</w:t>
+            </w:r>
+          </w:p>
+        </w:tc>
+        <w:tc>
+          <w:tcPr>
+            <w:tcW w:w="3021" w:type="dxa"/>
+          </w:tcPr>
+          <w:p>
+            <w:r>
+              <w:t>In der TextBox für die "Start-Location" "Luz" eingeben. Und "Luzern" aus der List auswählen.</w:t>
+            </w:r>
+          </w:p>
+        </w:tc>
+        <w:tc>
+          <w:tcPr>
+            <w:tcW w:w="3021" w:type="dxa"/>
+          </w:tcPr>
+          <w:p>
+            <w:r>
+              <w:t>Luzern wird zuoberst in der Liste angezeigt und wenn es ausgewählt wird, wird es in die TextBox abgefüllt und die Liste mit den Vorschlägen verschwindet.</w:t>
+            </w:r>
+          </w:p>
+        </w:tc>
+      </w:tr>
+      <w:tr>
+        <w:tc>
+          <w:tcPr>
+            <w:tcW w:w="910" w:type="dxa"/>
+          </w:tcPr>
+          <w:p>
+            <w:r>
+              <w:t>2</w:t>
+            </w:r>
+          </w:p>
+        </w:tc>
+        <w:tc>
+          <w:tcPr>
+            <w:tcW w:w="3021" w:type="dxa"/>
+          </w:tcPr>
+          <w:p>
+            <w:r>
+              <w:t>In der TextBox für die "End-Location" "Cha" eingeben. Und "Cham" aus der List auswählen.</w:t>
+            </w:r>
+          </w:p>
+        </w:tc>
+        <w:tc>
+          <w:tcPr>
+            <w:tcW w:w="3021" w:type="dxa"/>
+          </w:tcPr>
+          <w:p>
+            <w:r>
+              <w:t>Cham wird zuoberst in der Liste angezeigt und wenn es ausgewählt wird, wird es in die TextBox abgefüllt und die Liste mit den Vorschlägen verschwindet.</w:t>
+            </w:r>
+          </w:p>
+        </w:tc>
+      </w:tr>
+      <w:tr>
+        <w:tc>
+          <w:tcPr>
+            <w:tcW w:w="910" w:type="dxa"/>
+          </w:tcPr>
+          <w:p>
+            <w:r>
+              <w:t>3</w:t>
+            </w:r>
+          </w:p>
+        </w:tc>
+        <w:tc>
+          <w:tcPr>
+            <w:tcW w:w="3021" w:type="dxa"/>
+          </w:tcPr>
+          <w:p>
+            <w:r>
+              <w:t>Dann klickt man auf den Date Picker geklickt und wählt das  aktuelle Datum in 2 Tagen.</w:t>
+            </w:r>
+          </w:p>
+        </w:tc>
+        <w:tc>
+          <w:tcPr>
+            <w:tcW w:w="3021" w:type="dxa"/>
+          </w:tcPr>
+          <w:p>
+            <w:r>
+              <w:t>Ein Fenster mit dem aktuellen Datum selektiert erscheint. Das gewünschte Datum ist wählbar.</w:t>
+            </w:r>
+          </w:p>
+        </w:tc>
+      </w:tr>
+      <w:tr>
+        <w:tc>
+          <w:tcPr>
+            <w:tcW w:w="910" w:type="dxa"/>
+          </w:tcPr>
+          <w:p>
+            <w:r>
+              <w:t>4</w:t>
+            </w:r>
+          </w:p>
+        </w:tc>
+        <w:tc>
+          <w:tcPr>
+            <w:tcW w:w="3021" w:type="dxa"/>
+          </w:tcPr>
+          <w:p>
+            <w:r>
+              <w:t>Darauf wird noch die Zeit auf 16:00 gesetzt.</w:t>
+            </w:r>
+          </w:p>
+        </w:tc>
+        <w:tc>
+          <w:tcPr>
+            <w:tcW w:w="3021" w:type="dxa"/>
+          </w:tcPr>
+          <w:p>
+            <w:r>
+              <w:t>Die Zeit ist nun auf 16:00.</w:t>
+            </w:r>
+          </w:p>
+        </w:tc>
+      </w:tr>
+      <w:tr>
+        <w:tc>
+          <w:tcPr>
+            <w:tcW w:w="910" w:type="dxa"/>
+          </w:tcPr>
+          <w:p>
+            <w:r>
+              <w:t>5</w:t>
+            </w:r>
+          </w:p>
+        </w:tc>
+        <w:tc>
+          <w:tcPr>
+            <w:tcW w:w="3021" w:type="dxa"/>
+          </w:tcPr>
+          <w:p>
+            <w:r>
+              <w:t>Es wird auf Suchen geklickt.</w:t>
+            </w:r>
+          </w:p>
+        </w:tc>
+        <w:tc>
+          <w:tcPr>
+            <w:tcW w:w="3021" w:type="dxa"/>
+          </w:tcPr>
+          <w:p>
+            <w:r>
+              <w:t>Nun werden 4 Datensätze angezeigt, die von Luzern nach Cham fahren. Alle haben eine Abfahrtszeit nach "16:00"</w:t>
+            </w:r>
+          </w:p>
+        </w:tc>
+      </w:tr>
+    </w:tbl>
+    <w:p/>
+    <w:p>
+      <w:r>
+        <w:t>- Testprotokoll mit Durchführungsdatum der Tests, Name des Testers und Protokollierung der tatsächlichen Testresultate.</w:t>
+      </w:r>
+    </w:p>
+    <w:p>
+      <w:pPr>
+        <w:pStyle w:val="berschrift1"/>
+      </w:pPr>
+      <w:bookmarkStart w:id="6" w:name="_Toc25833678"/>
+      <w:r>
+        <w:t>Installation</w:t>
+      </w:r>
+      <w:bookmarkEnd w:id="6"/>
+    </w:p>
+    <w:p>
+      <w:pPr>
+        <w:pStyle w:val="Listenabsatz"/>
+        <w:numPr>
+          <w:ilvl w:val="0"/>
+          <w:numId w:val="4"/>
+        </w:numPr>
+      </w:pPr>
+      <w:r>
+        <w:t>Zuerst muss man Git installieren.</w:t>
+      </w:r>
+    </w:p>
+    <w:p>
+      <w:pPr>
+        <w:pStyle w:val="Listenabsatz"/>
+        <w:numPr>
+          <w:ilvl w:val="0"/>
+          <w:numId w:val="4"/>
+        </w:numPr>
+      </w:pPr>
+      <w:r>
+        <w:t>Danach muss man zu dem Pfad gehen, an dem man das Programm möchte.</w:t>
+      </w:r>
+      <w:r>
+        <w:br/>
+        <w:t xml:space="preserve">Zu diesem Pfad muss man im CMD wechseln und dann </w:t>
+      </w:r>
+      <w:r>
+        <w:br/>
+        <w:t xml:space="preserve">"Git clone </w:t>
+      </w:r>
+      <w:hyperlink r:id="rId18" w:history="1">
+        <w:r>
+          <w:rPr>
+            <w:rStyle w:val="Hyperlink"/>
+          </w:rPr>
+          <w:t>https://github.com/LostLeqend/modul-318-student.git</w:t>
+        </w:r>
+      </w:hyperlink>
+      <w:r>
+        <w:t>" eingeben.</w:t>
+      </w:r>
+    </w:p>
+    <w:p>
+      <w:pPr>
+        <w:pStyle w:val="Listenabsatz"/>
+        <w:numPr>
+          <w:ilvl w:val="0"/>
+          <w:numId w:val="4"/>
+        </w:numPr>
+      </w:pPr>
+      <w:r>
+        <w:t>Dann das Projekt "modul-318-student" öffnen.</w:t>
+      </w:r>
+    </w:p>
+    <w:p>
+      <w:pPr>
+        <w:pStyle w:val="Listenabsatz"/>
+        <w:numPr>
+          <w:ilvl w:val="0"/>
+          <w:numId w:val="4"/>
+        </w:numPr>
+      </w:pPr>
+      <w:r>
+        <w:t>Dann in den "TransportApp" Ordner gehen.</w:t>
+      </w:r>
+    </w:p>
+    <w:p>
+      <w:pPr>
+        <w:pStyle w:val="Listenabsatz"/>
+        <w:numPr>
+          <w:ilvl w:val="0"/>
+          <w:numId w:val="4"/>
+        </w:numPr>
+      </w:pPr>
+      <w:r>
+        <w:t>Und zu guter Letzt in den "</w:t>
+      </w:r>
+      <w:r>
+        <w:t>bin\Debug</w:t>
+      </w:r>
+      <w:r>
+        <w:t>" Ordner und die "</w:t>
+      </w:r>
+      <w:r>
+        <w:t>TransportApp.exe</w:t>
+      </w:r>
+      <w:r>
+        <w:t>" starten.</w:t>
+      </w:r>
+    </w:p>
+    <w:p>
+      <w:r>
+        <w:lastRenderedPageBreak/>
+        <w:t>Gesamter Pfad: "</w:t>
+      </w:r>
+      <w:r>
+        <w:t>C:\</w:t>
+      </w:r>
+      <w:r>
+        <w:rPr>
+          <w:b/>
+          <w:bCs/>
+        </w:rPr>
+        <w:t>your own path</w:t>
+      </w:r>
+      <w:r>
+        <w:t>\modul-318-student\TransportApp\bin\Debug</w:t>
+      </w:r>
+      <w:r>
+        <w:t>\</w:t>
+      </w:r>
+      <w:r>
+        <w:t>TransportApp.exe</w:t>
+      </w:r>
+      <w:r>
+        <w:t>"</w:t>
+      </w:r>
+    </w:p>
+    <w:p>
+      <w:r>
+        <w:t>Zum deinstallieren einfach den Ordner "modul-318-studen" löschen.</w:t>
+      </w:r>
+      <w:r>
+        <w:t xml:space="preserve"> An dem installierten </w:t>
+      </w:r>
+      <w:r>
+        <w:t>Pfad</w:t>
+      </w:r>
+      <w:r>
+        <w:t>.</w:t>
+      </w:r>
+    </w:p>
+    <w:p>
+      <w:pPr>
+        <w:pStyle w:val="berschrift1"/>
+      </w:pPr>
+      <w:bookmarkStart w:id="7" w:name="_Toc25833679"/>
+      <w:r>
+        <w:t>Programmierrichtlinien</w:t>
+      </w:r>
+      <w:bookmarkEnd w:id="7"/>
+    </w:p>
+    <w:p>
+      <w:pPr>
+        <w:pStyle w:val="berschrift2"/>
+      </w:pPr>
+      <w:bookmarkStart w:id="8" w:name="_Toc25833680"/>
+      <w:r>
+        <w:t>Naming Conventions</w:t>
+      </w:r>
+      <w:bookmarkEnd w:id="8"/>
+    </w:p>
+    <w:p>
+      <w:r>
+        <w:t>Alle Namen sind Englisch oder Deutsch, kein Mix.</w:t>
+      </w:r>
+      <w:r>
+        <w:br/>
+        <w:t>Keine Abkürzungen bei der Benennung.</w:t>
+      </w:r>
+    </w:p>
+    <w:p>
+      <w:r>
+        <w:t>Variablen sind klein geschrieben.</w:t>
+      </w:r>
+      <w:r>
+        <w:br/>
+        <w:t>Properties, Methoden, Klassen und Gui-Controls werden grossgeschrieben.</w:t>
+      </w:r>
+      <w:r>
+        <w:br/>
+        <w:t xml:space="preserve">Bei mehreren Wörtern sollen die nächsten Wörter gross sein. </w:t>
+      </w:r>
+    </w:p>
+    <w:p>
+      <w:r>
+        <w:t xml:space="preserve">Beispiel </w:t>
+      </w:r>
+      <w:r>
+        <w:t>V</w:t>
+      </w:r>
+      <w:r>
+        <w:t xml:space="preserve">ariable: </w:t>
+      </w:r>
+      <w:r>
+        <w:t>"</w:t>
+      </w:r>
+      <w:r>
+        <w:t>_numberOne</w:t>
+      </w:r>
+      <w:r>
+        <w:t>"</w:t>
+      </w:r>
+      <w:r>
+        <w:t xml:space="preserve"> und n</w:t>
+      </w:r>
+      <w:r>
+        <w:t xml:space="preserve">icht "NumberOne", bei lokalen variablen ohne bodenstrich. Also z.B. "numberOne". </w:t>
+      </w:r>
+      <w:r>
+        <w:br/>
+        <w:t>Bei einer Methode: "CalculateSinus()" und nicht "calculatesinus()".</w:t>
+      </w:r>
+      <w:r>
+        <w:br/>
+        <w:t>"Exception" und nicht "ex".</w:t>
+      </w:r>
+    </w:p>
+    <w:p>
+      <w:pPr>
+        <w:pStyle w:val="berschrift2"/>
+      </w:pPr>
+      <w:bookmarkStart w:id="9" w:name="_Toc25833681"/>
+      <w:r>
+        <w:t>Declaration</w:t>
+      </w:r>
+      <w:bookmarkEnd w:id="9"/>
+    </w:p>
+    <w:p>
+      <w:r>
+        <w:t>Zuerst sollte der Konstruktor sein, dann Properties und zuletzt Methoden.</w:t>
+      </w:r>
+      <w:r>
+        <w:br/>
+      </w:r>
+      <w:r>
+        <w:t>Deklaration v</w:t>
+      </w:r>
+      <w:r>
+        <w:t>on Properties sollen, wenn möglich im Konstruktor vorgenommen werden.</w:t>
+      </w:r>
+    </w:p>
+    <w:p>
+      <w:pPr>
+        <w:pStyle w:val="berschrift2"/>
+      </w:pPr>
+      <w:bookmarkStart w:id="10" w:name="_Toc25833682"/>
+      <w:r>
+        <w:t>Comments</w:t>
+      </w:r>
+      <w:bookmarkEnd w:id="10"/>
+    </w:p>
+    <w:p>
+      <w:r>
+        <w:t>Methoden sowie auch Properties s</w:t>
+      </w:r>
+      <w:r>
+        <w:t>ollen kommentiert sein. Innerhalb von Methoden sollten keine Kommentare vorhanden sein, da der Code selbsterklären sein sollte.</w:t>
+      </w:r>
+    </w:p>
+    <w:p>
+      <w:pPr>
+        <w:pStyle w:val="berschrift2"/>
+      </w:pPr>
+      <w:bookmarkStart w:id="11" w:name="_Toc25833683"/>
+      <w:r>
+        <w:t>Statements</w:t>
+      </w:r>
+      <w:bookmarkEnd w:id="11"/>
+    </w:p>
+    <w:p>
+      <w:r>
+        <w:t>Bei Statements die mehr a</w:t>
+      </w:r>
+      <w:r>
+        <w:t>ls eine Zeile beinhalten sollten immer geschweifte Klammern verwendet werden.</w:t>
+      </w:r>
+      <w:r>
+        <w:br/>
+        <w:t>Falls aber z.B. ein If/Else nur eine Zeile Code beinhaltet dürfen die geschweifte Klammern weggelassen werden.</w:t>
+      </w:r>
+    </w:p>
+    <w:p>
+      <w:r>
+        <w:t>Keine Verschachtelung von Statements. Am besten invertiert man ein Statement, um dies zu vermeiden.</w:t>
+      </w:r>
+    </w:p>
+    <w:p/>
     <w:sectPr>
-      <w:headerReference w:type="default" r:id="rId10"/>
+      <w:headerReference w:type="default" r:id="rId19"/>
       <w:pgSz w:w="11906" w:h="16838"/>
       <w:pgMar w:top="1417" w:right="1417" w:bottom="1134" w:left="1417" w:header="708" w:footer="708" w:gutter="0"/>
       <w:cols w:space="708"/>
@@ -997,7 +3845,7 @@
       <w:pStyle w:val="Kopfzeile"/>
     </w:pPr>
     <w:r>
-      <w:t>28.11.2019</w:t>
+      <w:t>04.12.2019</w:t>
     </w:r>
     <w:r>
       <w:ptab w:relativeTo="margin" w:alignment="center" w:leader="none"/>
@@ -1104,16 +3952,16 @@
     </w:lvl>
   </w:abstractNum>
   <w:abstractNum w:abstractNumId="1" w15:restartNumberingAfterBreak="0">
-    <w:nsid w:val="4A6C6002"/>
+    <w:nsid w:val="44FB0EE6"/>
     <w:multiLevelType w:val="hybridMultilevel"/>
-    <w:tmpl w:val="963C1D1E"/>
-    <w:lvl w:ilvl="0" w:tplc="0807000F">
+    <w:tmpl w:val="112C2CE0"/>
+    <w:lvl w:ilvl="0" w:tplc="FD16BA0C">
       <w:start w:val="1"/>
       <w:numFmt w:val="decimal"/>
       <w:lvlText w:val="%1."/>
       <w:lvlJc w:val="left"/>
       <w:pPr>
-        <w:ind w:left="720" w:hanging="360"/>
+        <w:ind w:left="1068" w:hanging="360"/>
       </w:pPr>
       <w:rPr>
         <w:rFonts w:hint="default"/>
@@ -1125,7 +3973,7 @@
       <w:lvlText w:val="%2."/>
       <w:lvlJc w:val="left"/>
       <w:pPr>
-        <w:ind w:left="1440" w:hanging="360"/>
+        <w:ind w:left="1788" w:hanging="360"/>
       </w:pPr>
     </w:lvl>
     <w:lvl w:ilvl="2" w:tplc="0807001B" w:tentative="1">
@@ -1134,7 +3982,7 @@
       <w:lvlText w:val="%3."/>
       <w:lvlJc w:val="right"/>
       <w:pPr>
-        <w:ind w:left="2160" w:hanging="180"/>
+        <w:ind w:left="2508" w:hanging="180"/>
       </w:pPr>
     </w:lvl>
     <w:lvl w:ilvl="3" w:tplc="0807000F" w:tentative="1">
@@ -1143,7 +3991,7 @@
       <w:lvlText w:val="%4."/>
       <w:lvlJc w:val="left"/>
       <w:pPr>
-        <w:ind w:left="2880" w:hanging="360"/>
+        <w:ind w:left="3228" w:hanging="360"/>
       </w:pPr>
     </w:lvl>
     <w:lvl w:ilvl="4" w:tplc="08070019" w:tentative="1">
@@ -1152,7 +4000,7 @@
       <w:lvlText w:val="%5."/>
       <w:lvlJc w:val="left"/>
       <w:pPr>
-        <w:ind w:left="3600" w:hanging="360"/>
+        <w:ind w:left="3948" w:hanging="360"/>
       </w:pPr>
     </w:lvl>
     <w:lvl w:ilvl="5" w:tplc="0807001B" w:tentative="1">
@@ -1161,7 +4009,7 @@
       <w:lvlText w:val="%6."/>
       <w:lvlJc w:val="right"/>
       <w:pPr>
-        <w:ind w:left="4320" w:hanging="180"/>
+        <w:ind w:left="4668" w:hanging="180"/>
       </w:pPr>
     </w:lvl>
     <w:lvl w:ilvl="6" w:tplc="0807000F" w:tentative="1">
@@ -1170,7 +4018,7 @@
       <w:lvlText w:val="%7."/>
       <w:lvlJc w:val="left"/>
       <w:pPr>
-        <w:ind w:left="5040" w:hanging="360"/>
+        <w:ind w:left="5388" w:hanging="360"/>
       </w:pPr>
     </w:lvl>
     <w:lvl w:ilvl="7" w:tplc="08070019" w:tentative="1">
@@ -1179,7 +4027,7 @@
       <w:lvlText w:val="%8."/>
       <w:lvlJc w:val="left"/>
       <w:pPr>
-        <w:ind w:left="5760" w:hanging="360"/>
+        <w:ind w:left="6108" w:hanging="360"/>
       </w:pPr>
     </w:lvl>
     <w:lvl w:ilvl="8" w:tplc="0807001B" w:tentative="1">
@@ -1188,14 +4036,14 @@
       <w:lvlText w:val="%9."/>
       <w:lvlJc w:val="right"/>
       <w:pPr>
-        <w:ind w:left="6480" w:hanging="180"/>
+        <w:ind w:left="6828" w:hanging="180"/>
       </w:pPr>
     </w:lvl>
   </w:abstractNum>
   <w:abstractNum w:abstractNumId="2" w15:restartNumberingAfterBreak="0">
-    <w:nsid w:val="688332E4"/>
+    <w:nsid w:val="4A6C6002"/>
     <w:multiLevelType w:val="hybridMultilevel"/>
-    <w:tmpl w:val="1E368470"/>
+    <w:tmpl w:val="963C1D1E"/>
     <w:lvl w:ilvl="0" w:tplc="0807000F">
       <w:start w:val="1"/>
       <w:numFmt w:val="decimal"/>
@@ -1281,14 +4129,106 @@
       </w:pPr>
     </w:lvl>
   </w:abstractNum>
+  <w:abstractNum w:abstractNumId="3" w15:restartNumberingAfterBreak="0">
+    <w:nsid w:val="688332E4"/>
+    <w:multiLevelType w:val="hybridMultilevel"/>
+    <w:tmpl w:val="1E368470"/>
+    <w:lvl w:ilvl="0" w:tplc="0807000F">
+      <w:start w:val="1"/>
+      <w:numFmt w:val="decimal"/>
+      <w:lvlText w:val="%1."/>
+      <w:lvlJc w:val="left"/>
+      <w:pPr>
+        <w:ind w:left="720" w:hanging="360"/>
+      </w:pPr>
+      <w:rPr>
+        <w:rFonts w:hint="default"/>
+      </w:rPr>
+    </w:lvl>
+    <w:lvl w:ilvl="1" w:tplc="08070019" w:tentative="1">
+      <w:start w:val="1"/>
+      <w:numFmt w:val="lowerLetter"/>
+      <w:lvlText w:val="%2."/>
+      <w:lvlJc w:val="left"/>
+      <w:pPr>
+        <w:ind w:left="1440" w:hanging="360"/>
+      </w:pPr>
+    </w:lvl>
+    <w:lvl w:ilvl="2" w:tplc="0807001B" w:tentative="1">
+      <w:start w:val="1"/>
+      <w:numFmt w:val="lowerRoman"/>
+      <w:lvlText w:val="%3."/>
+      <w:lvlJc w:val="right"/>
+      <w:pPr>
+        <w:ind w:left="2160" w:hanging="180"/>
+      </w:pPr>
+    </w:lvl>
+    <w:lvl w:ilvl="3" w:tplc="0807000F" w:tentative="1">
+      <w:start w:val="1"/>
+      <w:numFmt w:val="decimal"/>
+      <w:lvlText w:val="%4."/>
+      <w:lvlJc w:val="left"/>
+      <w:pPr>
+        <w:ind w:left="2880" w:hanging="360"/>
+      </w:pPr>
+    </w:lvl>
+    <w:lvl w:ilvl="4" w:tplc="08070019" w:tentative="1">
+      <w:start w:val="1"/>
+      <w:numFmt w:val="lowerLetter"/>
+      <w:lvlText w:val="%5."/>
+      <w:lvlJc w:val="left"/>
+      <w:pPr>
+        <w:ind w:left="3600" w:hanging="360"/>
+      </w:pPr>
+    </w:lvl>
+    <w:lvl w:ilvl="5" w:tplc="0807001B" w:tentative="1">
+      <w:start w:val="1"/>
+      <w:numFmt w:val="lowerRoman"/>
+      <w:lvlText w:val="%6."/>
+      <w:lvlJc w:val="right"/>
+      <w:pPr>
+        <w:ind w:left="4320" w:hanging="180"/>
+      </w:pPr>
+    </w:lvl>
+    <w:lvl w:ilvl="6" w:tplc="0807000F" w:tentative="1">
+      <w:start w:val="1"/>
+      <w:numFmt w:val="decimal"/>
+      <w:lvlText w:val="%7."/>
+      <w:lvlJc w:val="left"/>
+      <w:pPr>
+        <w:ind w:left="5040" w:hanging="360"/>
+      </w:pPr>
+    </w:lvl>
+    <w:lvl w:ilvl="7" w:tplc="08070019" w:tentative="1">
+      <w:start w:val="1"/>
+      <w:numFmt w:val="lowerLetter"/>
+      <w:lvlText w:val="%8."/>
+      <w:lvlJc w:val="left"/>
+      <w:pPr>
+        <w:ind w:left="5760" w:hanging="360"/>
+      </w:pPr>
+    </w:lvl>
+    <w:lvl w:ilvl="8" w:tplc="0807001B" w:tentative="1">
+      <w:start w:val="1"/>
+      <w:numFmt w:val="lowerRoman"/>
+      <w:lvlText w:val="%9."/>
+      <w:lvlJc w:val="right"/>
+      <w:pPr>
+        <w:ind w:left="6480" w:hanging="180"/>
+      </w:pPr>
+    </w:lvl>
+  </w:abstractNum>
   <w:num w:numId="1">
-    <w:abstractNumId w:val="1"/>
+    <w:abstractNumId w:val="2"/>
   </w:num>
   <w:num w:numId="2">
-    <w:abstractNumId w:val="2"/>
+    <w:abstractNumId w:val="3"/>
   </w:num>
   <w:num w:numId="3">
     <w:abstractNumId w:val="0"/>
+  </w:num>
+  <w:num w:numId="4">
+    <w:abstractNumId w:val="1"/>
   </w:num>
 </w:numbering>
 </file>
@@ -1989,6 +4929,69 @@
       <w:szCs w:val="26"/>
     </w:rPr>
   </w:style>
+  <w:style w:type="paragraph" w:styleId="Inhaltsverzeichnisberschrift">
+    <w:name w:val="TOC Heading"/>
+    <w:basedOn w:val="berschrift1"/>
+    <w:next w:val="Standard"/>
+    <w:uiPriority w:val="39"/>
+    <w:unhideWhenUsed/>
+    <w:qFormat/>
+    <w:rsid w:val="0009000A"/>
+    <w:pPr>
+      <w:outlineLvl w:val="9"/>
+    </w:pPr>
+    <w:rPr>
+      <w:lang w:eastAsia="de-CH"/>
+    </w:rPr>
+  </w:style>
+  <w:style w:type="paragraph" w:styleId="Verzeichnis1">
+    <w:name w:val="toc 1"/>
+    <w:basedOn w:val="Standard"/>
+    <w:next w:val="Standard"/>
+    <w:autoRedefine/>
+    <w:uiPriority w:val="39"/>
+    <w:unhideWhenUsed/>
+    <w:rsid w:val="0009000A"/>
+    <w:pPr>
+      <w:spacing w:after="100"/>
+    </w:pPr>
+  </w:style>
+  <w:style w:type="paragraph" w:styleId="Verzeichnis2">
+    <w:name w:val="toc 2"/>
+    <w:basedOn w:val="Standard"/>
+    <w:next w:val="Standard"/>
+    <w:autoRedefine/>
+    <w:uiPriority w:val="39"/>
+    <w:unhideWhenUsed/>
+    <w:rsid w:val="0009000A"/>
+    <w:pPr>
+      <w:spacing w:after="100"/>
+      <w:ind w:left="220"/>
+    </w:pPr>
+  </w:style>
+  <w:style w:type="character" w:styleId="Hyperlink">
+    <w:name w:val="Hyperlink"/>
+    <w:basedOn w:val="Absatz-Standardschriftart"/>
+    <w:uiPriority w:val="99"/>
+    <w:unhideWhenUsed/>
+    <w:rsid w:val="0009000A"/>
+    <w:rPr>
+      <w:color w:val="0563C1" w:themeColor="hyperlink"/>
+      <w:u w:val="single"/>
+    </w:rPr>
+  </w:style>
+  <w:style w:type="character" w:styleId="NichtaufgelsteErwhnung">
+    <w:name w:val="Unresolved Mention"/>
+    <w:basedOn w:val="Absatz-Standardschriftart"/>
+    <w:uiPriority w:val="99"/>
+    <w:semiHidden/>
+    <w:unhideWhenUsed/>
+    <w:rsid w:val="00951EFC"/>
+    <w:rPr>
+      <w:color w:val="605E5C"/>
+      <w:shd w:val="clear" w:color="auto" w:fill="E1DFDD"/>
+    </w:rPr>
+  </w:style>
 </w:styles>
 </file>
 

</xml_diff>